<commit_message>
Ventana de servicios, modificación del documento
</commit_message>
<xml_diff>
--- a/docs/Documentación.docx
+++ b/docs/Documentación.docx
@@ -2456,7 +2456,6 @@
     <w:p/>
     <w:p/>
     <w:p/>
-    <w:p/>
     <w:p>
       <w:pPr>
         <w:pStyle w:val="Ttulo1"/>
@@ -2479,6 +2478,7 @@
           <w:szCs w:val="28"/>
           <w14:reflection w14:blurRad="0" w14:stA="100000" w14:stPos="0" w14:endA="0" w14:endPos="0" w14:dist="0" w14:dir="0" w14:fadeDir="0" w14:sx="0" w14:sy="0" w14:kx="0" w14:ky="0" w14:algn="b"/>
         </w:rPr>
+        <w:lastRenderedPageBreak/>
         <w:t>Antecedentes</w:t>
       </w:r>
       <w:bookmarkEnd w:id="2"/>
@@ -2738,8 +2738,8 @@
           <w:lang w:val="es-ES"/>
         </w:rPr>
       </w:pPr>
-      <w:bookmarkStart w:id="5" w:name="_Hlk104766985"/>
-      <w:bookmarkStart w:id="6" w:name="_Hlk104767534"/>
+      <w:bookmarkStart w:id="5" w:name="_Hlk104767534"/>
+      <w:bookmarkStart w:id="6" w:name="_Hlk104766985"/>
       <w:r>
         <w:rPr>
           <w:rFonts w:ascii="Verdana" w:hAnsi="Verdana"/>
@@ -2765,7 +2765,7 @@
         <w:t>.</w:t>
       </w:r>
     </w:p>
-    <w:bookmarkEnd w:id="6"/>
+    <w:bookmarkEnd w:id="5"/>
     <w:p>
       <w:pPr>
         <w:numPr>
@@ -2785,7 +2785,16 @@
           <w:bCs/>
           <w:lang w:val="es-ES"/>
         </w:rPr>
-        <w:t>Implementar un</w:t>
+        <w:t xml:space="preserve">Implementar </w:t>
+      </w:r>
+      <w:proofErr w:type="gramStart"/>
+      <w:r>
+        <w:rPr>
+          <w:rFonts w:ascii="Verdana" w:hAnsi="Verdana"/>
+          <w:bCs/>
+          <w:lang w:val="es-ES"/>
+        </w:rPr>
+        <w:t>un</w:t>
       </w:r>
       <w:r>
         <w:rPr>
@@ -2801,7 +2810,16 @@
           <w:bCs/>
           <w:lang w:val="es-ES"/>
         </w:rPr>
-        <w:t>slider en la sección marcada en el Photoshop.</w:t>
+        <w:t>slider</w:t>
+      </w:r>
+      <w:proofErr w:type="gramEnd"/>
+      <w:r>
+        <w:rPr>
+          <w:rFonts w:ascii="Verdana" w:hAnsi="Verdana"/>
+          <w:bCs/>
+          <w:lang w:val="es-ES"/>
+        </w:rPr>
+        <w:t xml:space="preserve"> en la sección marcada en el Photoshop.</w:t>
       </w:r>
     </w:p>
     <w:p>
@@ -2949,7 +2967,6 @@
           <w:bCs/>
           <w:lang w:val="es-ES"/>
         </w:rPr>
-        <w:lastRenderedPageBreak/>
         <w:t xml:space="preserve">Deberá proporcionar el mapa de ubicación geográfica de las casas al momento de las </w:t>
       </w:r>
       <w:r>
@@ -3006,6 +3023,7 @@
           <w:bCs/>
           <w:lang w:val="es-ES"/>
         </w:rPr>
+        <w:lastRenderedPageBreak/>
         <w:t xml:space="preserve">Deberá contener imágenes por viviendas para mejor percepción para el comprador.  </w:t>
       </w:r>
     </w:p>
@@ -3036,7 +3054,25 @@
           <w:bCs/>
           <w:lang w:val="es-ES"/>
         </w:rPr>
-        <w:t>un video donde explique el objetivo de la página y cuál es la finalidad, alguna promoción etcétera o consejos, video de 2 a 4 minutos, y claro, ubicarlo en la sección o link que usted crea conveniente en el sitio web.</w:t>
+        <w:t xml:space="preserve">un video donde explique el objetivo de la página y cuál es la finalidad, alguna promoción etcétera o consejos, video de 2 a 4 minutos, y claro, ubicarlo en la sección o </w:t>
+      </w:r>
+      <w:proofErr w:type="gramStart"/>
+      <w:r>
+        <w:rPr>
+          <w:rFonts w:ascii="Verdana" w:hAnsi="Verdana"/>
+          <w:bCs/>
+          <w:lang w:val="es-ES"/>
+        </w:rPr>
+        <w:t>link</w:t>
+      </w:r>
+      <w:proofErr w:type="gramEnd"/>
+      <w:r>
+        <w:rPr>
+          <w:rFonts w:ascii="Verdana" w:hAnsi="Verdana"/>
+          <w:bCs/>
+          <w:lang w:val="es-ES"/>
+        </w:rPr>
+        <w:t xml:space="preserve"> que usted crea conveniente en el sitio web.</w:t>
       </w:r>
     </w:p>
     <w:p>
@@ -3253,7 +3289,7 @@
       </w:r>
       <w:bookmarkEnd w:id="8"/>
     </w:p>
-    <w:bookmarkEnd w:id="5"/>
+    <w:bookmarkEnd w:id="6"/>
     <w:p>
       <w:pPr>
         <w:jc w:val="both"/>
@@ -3494,6 +3530,16 @@
     </w:p>
     <w:p>
       <w:pPr>
+        <w:jc w:val="center"/>
+        <w:rPr>
+          <w:rFonts w:ascii="Verdana" w:hAnsi="Verdana"/>
+          <w:bCs/>
+          <w:lang w:val="es-ES"/>
+        </w:rPr>
+      </w:pPr>
+    </w:p>
+    <w:p>
+      <w:pPr>
         <w:pStyle w:val="Ttulo1"/>
         <w:rPr>
           <w:b/>
@@ -3685,47 +3731,15 @@
           <w:b/>
           <w:lang w:val="es-ES"/>
         </w:rPr>
-        <w:t xml:space="preserve">Figura </w:t>
-      </w:r>
-      <w:r>
-        <w:rPr>
-          <w:rFonts w:ascii="Verdana" w:hAnsi="Verdana"/>
-          <w:b/>
-          <w:lang w:val="es-ES"/>
-        </w:rPr>
-        <w:t>2</w:t>
-      </w:r>
-      <w:r>
-        <w:rPr>
-          <w:rFonts w:ascii="Verdana" w:hAnsi="Verdana"/>
-          <w:b/>
-          <w:lang w:val="es-ES"/>
-        </w:rPr>
-        <w:t>:</w:t>
-      </w:r>
-      <w:r>
-        <w:rPr>
-          <w:rFonts w:ascii="Verdana" w:hAnsi="Verdana"/>
-          <w:bCs/>
-          <w:lang w:val="es-ES"/>
-        </w:rPr>
-        <w:t xml:space="preserve"> </w:t>
-      </w:r>
-      <w:r>
-        <w:rPr>
-          <w:rFonts w:ascii="Verdana" w:hAnsi="Verdana"/>
-          <w:bCs/>
-          <w:lang w:val="es-ES"/>
-        </w:rPr>
-        <w:t>Diagrama del empleo de los microservicios</w:t>
-      </w:r>
-      <w:r>
-        <w:rPr>
-          <w:rFonts w:ascii="Verdana" w:hAnsi="Verdana"/>
-          <w:bCs/>
-          <w:lang w:val="es-ES"/>
-        </w:rPr>
-        <w:t>.</w:t>
+        <w:t>Figura 2:</w:t>
+      </w:r>
+      <w:r>
+        <w:rPr>
+          <w:rFonts w:ascii="Verdana" w:hAnsi="Verdana"/>
+          <w:bCs/>
+          <w:lang w:val="es-ES"/>
+        </w:rPr>
+        <w:t xml:space="preserve"> Diagrama del empleo de los microservicios.</w:t>
       </w:r>
     </w:p>
     <w:p>
@@ -4312,13 +4326,7 @@
         <w:rPr>
           <w:rFonts w:ascii="Verdana" w:hAnsi="Verdana"/>
         </w:rPr>
-        <w:t>a cada uno de los miembros del equipo de desarrollo</w:t>
-      </w:r>
-      <w:r>
-        <w:rPr>
-          <w:rFonts w:ascii="Verdana" w:hAnsi="Verdana"/>
-        </w:rPr>
-        <w:t>;</w:t>
+        <w:t>a cada uno de los miembros del equipo de desarrollo;</w:t>
       </w:r>
       <w:r>
         <w:rPr>
@@ -4365,6 +4373,36 @@
       <w:r>
         <w:rPr>
           <w:rFonts w:ascii="Verdana" w:hAnsi="Verdana"/>
+        </w:rPr>
+        <w:t xml:space="preserve">A simple vista se puede observar la creación de 3 carpetas, cada una de ellas destinada para los diferentes entornos de desarrollo como el Frontend, Backend, </w:t>
+      </w:r>
+      <w:proofErr w:type="spellStart"/>
+      <w:r>
+        <w:rPr>
+          <w:rFonts w:ascii="Verdana" w:hAnsi="Verdana"/>
+        </w:rPr>
+        <w:t>database</w:t>
+      </w:r>
+      <w:proofErr w:type="spellEnd"/>
+      <w:r>
+        <w:rPr>
+          <w:rFonts w:ascii="Verdana" w:hAnsi="Verdana"/>
+        </w:rPr>
+        <w:t>, así mismo las instrucciones para operar con las carpetas.</w:t>
+      </w:r>
+    </w:p>
+    <w:p>
+      <w:pPr>
+        <w:spacing w:line="276" w:lineRule="auto"/>
+        <w:jc w:val="both"/>
+        <w:rPr>
+          <w:rFonts w:ascii="Verdana" w:hAnsi="Verdana"/>
+        </w:rPr>
+      </w:pPr>
+      <w:r>
+        <w:rPr>
+          <w:rFonts w:ascii="Verdana" w:hAnsi="Verdana"/>
+          <w:noProof/>
         </w:rPr>
         <w:drawing>
           <wp:inline distT="0" distB="0" distL="0" distR="0" wp14:anchorId="63F285DC" wp14:editId="0746C173">
@@ -4418,23 +4456,7 @@
           <w:b/>
           <w:bCs/>
         </w:rPr>
-        <w:t xml:space="preserve">Figura </w:t>
-      </w:r>
-      <w:r>
-        <w:rPr>
-          <w:rFonts w:ascii="Verdana" w:hAnsi="Verdana"/>
-          <w:b/>
-          <w:bCs/>
-        </w:rPr>
-        <w:t>3</w:t>
-      </w:r>
-      <w:r>
-        <w:rPr>
-          <w:rFonts w:ascii="Verdana" w:hAnsi="Verdana"/>
-          <w:b/>
-          <w:bCs/>
-        </w:rPr>
-        <w:t>:</w:t>
+        <w:t>Figura 3:</w:t>
       </w:r>
       <w:r>
         <w:rPr>
@@ -4512,13 +4534,7 @@
         <w:rPr>
           <w:rFonts w:ascii="Verdana" w:hAnsi="Verdana"/>
         </w:rPr>
-        <w:t xml:space="preserve"> </w:t>
-      </w:r>
-      <w:r>
-        <w:rPr>
-          <w:rFonts w:ascii="Verdana" w:hAnsi="Verdana"/>
-        </w:rPr>
-        <w:t xml:space="preserve">Sitio web acorde al diseño (Figura </w:t>
+        <w:t xml:space="preserve"> Sitio web acorde al diseño (Figura </w:t>
       </w:r>
       <w:r>
         <w:rPr>
@@ -4656,7 +4672,14 @@
         <w:rPr>
           <w:rFonts w:ascii="Verdana" w:hAnsi="Verdana"/>
         </w:rPr>
-        <w:t xml:space="preserve"> En la figura 5 se puede observar el inicio de la página, del cual se despliega los componentes </w:t>
+        <w:t xml:space="preserve"> En la figura 5 se puede observar el inicio </w:t>
+      </w:r>
+      <w:r>
+        <w:rPr>
+          <w:rFonts w:ascii="Verdana" w:hAnsi="Verdana"/>
+        </w:rPr>
+        <w:lastRenderedPageBreak/>
+        <w:t xml:space="preserve">de la página, del cual se despliega los componentes </w:t>
       </w:r>
       <w:r>
         <w:rPr>
@@ -4687,7 +4710,9 @@
     </w:p>
     <w:p>
       <w:r>
-        <w:lastRenderedPageBreak/>
+        <w:rPr>
+          <w:noProof/>
+        </w:rPr>
         <w:drawing>
           <wp:inline distT="0" distB="0" distL="0" distR="0" wp14:anchorId="0BE6B186" wp14:editId="407522E8">
             <wp:extent cx="5553075" cy="3672205"/>
@@ -4774,6 +4799,9 @@
     </w:p>
     <w:p>
       <w:r>
+        <w:rPr>
+          <w:noProof/>
+        </w:rPr>
         <w:drawing>
           <wp:inline distT="0" distB="0" distL="0" distR="0" wp14:anchorId="357F18E9" wp14:editId="7173CD3F">
             <wp:extent cx="5612130" cy="2839085"/>
@@ -4888,14 +4916,116 @@
           <w:rFonts w:ascii="Verdana" w:hAnsi="Verdana"/>
           <w:lang w:val="es-ES"/>
         </w:rPr>
+        <w:t xml:space="preserve"> Cuidar la compatibilidad con los navegadores más importantes.</w:t>
+      </w:r>
+    </w:p>
+    <w:p>
+      <w:pPr>
+        <w:spacing w:line="276" w:lineRule="auto"/>
+        <w:jc w:val="both"/>
+        <w:rPr>
+          <w:rFonts w:ascii="Verdana" w:hAnsi="Verdana"/>
+          <w:lang w:val="es-ES"/>
+        </w:rPr>
+      </w:pPr>
+      <w:r>
+        <w:rPr>
+          <w:rFonts w:ascii="Verdana" w:hAnsi="Verdana"/>
+          <w:lang w:val="es-ES"/>
+        </w:rPr>
+        <w:t>Ya que el explorador no puede interpretar el tipo de archivo para la programación en React (</w:t>
+      </w:r>
+      <w:proofErr w:type="spellStart"/>
+      <w:r>
+        <w:rPr>
+          <w:rFonts w:ascii="Verdana" w:hAnsi="Verdana"/>
+          <w:lang w:val="es-ES"/>
+        </w:rPr>
+        <w:t>tsx</w:t>
+      </w:r>
+      <w:proofErr w:type="spellEnd"/>
+      <w:r>
+        <w:rPr>
+          <w:rFonts w:ascii="Verdana" w:hAnsi="Verdana"/>
+          <w:lang w:val="es-ES"/>
+        </w:rPr>
+        <w:t>)</w:t>
+      </w:r>
+      <w:r>
+        <w:rPr>
+          <w:rFonts w:ascii="Verdana" w:hAnsi="Verdana"/>
+          <w:lang w:val="es-ES"/>
+        </w:rPr>
+        <w:t xml:space="preserve">, se </w:t>
+      </w:r>
+      <w:r>
+        <w:rPr>
+          <w:rFonts w:ascii="Verdana" w:hAnsi="Verdana"/>
+          <w:lang w:val="es-ES"/>
+        </w:rPr>
+        <w:t>implementó</w:t>
+      </w:r>
+      <w:r>
+        <w:rPr>
+          <w:rFonts w:ascii="Verdana" w:hAnsi="Verdana"/>
+          <w:lang w:val="es-ES"/>
+        </w:rPr>
+        <w:t xml:space="preserve"> del uso del NPM (</w:t>
+      </w:r>
+      <w:proofErr w:type="spellStart"/>
+      <w:r>
+        <w:rPr>
+          <w:rFonts w:ascii="Verdana" w:hAnsi="Verdana"/>
+          <w:lang w:val="es-ES"/>
+        </w:rPr>
+        <w:t>Node</w:t>
+      </w:r>
+      <w:proofErr w:type="spellEnd"/>
+      <w:r>
+        <w:rPr>
+          <w:rFonts w:ascii="Verdana" w:hAnsi="Verdana"/>
+          <w:lang w:val="es-ES"/>
+        </w:rPr>
         <w:t xml:space="preserve"> </w:t>
       </w:r>
-      <w:r>
-        <w:rPr>
-          <w:rFonts w:ascii="Verdana" w:hAnsi="Verdana"/>
-          <w:lang w:val="es-ES"/>
-        </w:rPr>
-        <w:t>Cuidar la compatibilidad con los navegadores más importantes.</w:t>
+      <w:proofErr w:type="spellStart"/>
+      <w:r>
+        <w:rPr>
+          <w:rFonts w:ascii="Verdana" w:hAnsi="Verdana"/>
+          <w:lang w:val="es-ES"/>
+        </w:rPr>
+        <w:t>Package</w:t>
+      </w:r>
+      <w:proofErr w:type="spellEnd"/>
+      <w:r>
+        <w:rPr>
+          <w:rFonts w:ascii="Verdana" w:hAnsi="Verdana"/>
+          <w:lang w:val="es-ES"/>
+        </w:rPr>
+        <w:t xml:space="preserve"> Manager), un gestor de paquetes de </w:t>
+      </w:r>
+      <w:proofErr w:type="spellStart"/>
+      <w:r>
+        <w:rPr>
+          <w:rFonts w:ascii="Verdana" w:hAnsi="Verdana"/>
+          <w:lang w:val="es-ES"/>
+        </w:rPr>
+        <w:t>Nodejs</w:t>
+      </w:r>
+      <w:proofErr w:type="spellEnd"/>
+      <w:r>
+        <w:rPr>
+          <w:rFonts w:ascii="Verdana" w:hAnsi="Verdana"/>
+          <w:lang w:val="es-ES"/>
+        </w:rPr>
+        <w:t xml:space="preserve"> </w:t>
+      </w:r>
+      <w:r>
+        <w:rPr>
+          <w:rFonts w:ascii="Verdana" w:hAnsi="Verdana"/>
+          <w:lang w:val="es-ES"/>
+        </w:rPr>
+        <w:t>un entorno de ejecución multiplataforma para ejecutar JavaScript no sólo en un navegador web (como se concibió originalmente) sino fuera de él, y poder utilizarlo en sistemas de escritorio o servidores web.</w:t>
       </w:r>
     </w:p>
     <w:p>
@@ -4912,8 +5042,35 @@
           <w:rFonts w:ascii="Verdana" w:hAnsi="Verdana"/>
           <w:lang w:val="es-ES"/>
         </w:rPr>
-        <w:lastRenderedPageBreak/>
-        <w:t>Ya que el explorador no puede interpretar el tipo de archivo para la programación en React (</w:t>
+        <w:t xml:space="preserve">Este gestor de </w:t>
+      </w:r>
+      <w:r>
+        <w:rPr>
+          <w:rFonts w:ascii="Verdana" w:hAnsi="Verdana"/>
+          <w:lang w:val="es-ES"/>
+        </w:rPr>
+        <w:t>paquetes</w:t>
+      </w:r>
+      <w:r>
+        <w:rPr>
+          <w:rFonts w:ascii="Verdana" w:hAnsi="Verdana"/>
+          <w:lang w:val="es-ES"/>
+        </w:rPr>
+        <w:t xml:space="preserve"> </w:t>
+      </w:r>
+      <w:r>
+        <w:rPr>
+          <w:rFonts w:ascii="Verdana" w:hAnsi="Verdana"/>
+          <w:lang w:val="es-ES"/>
+        </w:rPr>
+        <w:t xml:space="preserve">permite </w:t>
+      </w:r>
+      <w:r>
+        <w:rPr>
+          <w:rFonts w:ascii="Verdana" w:hAnsi="Verdana"/>
+          <w:lang w:val="es-ES"/>
+        </w:rPr>
+        <w:t xml:space="preserve">instalar de forma muy sencilla y automática paquetes JavaScript (tanto de </w:t>
       </w:r>
       <w:proofErr w:type="spellStart"/>
       <w:r>
@@ -4921,7 +5078,7 @@
           <w:rFonts w:ascii="Verdana" w:hAnsi="Verdana"/>
           <w:lang w:val="es-ES"/>
         </w:rPr>
-        <w:t>tsx</w:t>
+        <w:t>Node</w:t>
       </w:r>
       <w:proofErr w:type="spellEnd"/>
       <w:r>
@@ -4929,14 +5086,97 @@
           <w:rFonts w:ascii="Verdana" w:hAnsi="Verdana"/>
           <w:lang w:val="es-ES"/>
         </w:rPr>
-        <w:t>)</w:t>
-      </w:r>
-      <w:r>
-        <w:rPr>
-          <w:rFonts w:ascii="Verdana" w:hAnsi="Verdana"/>
-          <w:lang w:val="es-ES"/>
-        </w:rPr>
-        <w:t>, se implemento del uso del NPM (</w:t>
+        <w:t xml:space="preserve"> como JavaScript para el navegador) y utilizarlo </w:t>
+      </w:r>
+      <w:r>
+        <w:rPr>
+          <w:rFonts w:ascii="Verdana" w:hAnsi="Verdana"/>
+          <w:lang w:val="es-ES"/>
+        </w:rPr>
+        <w:t>dentro del proyecto</w:t>
+      </w:r>
+      <w:r>
+        <w:rPr>
+          <w:rFonts w:ascii="Verdana" w:hAnsi="Verdana"/>
+          <w:lang w:val="es-ES"/>
+        </w:rPr>
+        <w:t>.</w:t>
+      </w:r>
+    </w:p>
+    <w:p>
+      <w:pPr>
+        <w:spacing w:line="276" w:lineRule="auto"/>
+        <w:jc w:val="both"/>
+        <w:rPr>
+          <w:rFonts w:ascii="Verdana" w:hAnsi="Verdana"/>
+          <w:lang w:val="es-ES"/>
+        </w:rPr>
+      </w:pPr>
+    </w:p>
+    <w:p>
+      <w:pPr>
+        <w:ind w:left="720"/>
+        <w:jc w:val="both"/>
+        <w:rPr>
+          <w:rFonts w:ascii="Verdana" w:hAnsi="Verdana"/>
+          <w:bCs/>
+          <w:lang w:val="es-ES"/>
+        </w:rPr>
+      </w:pPr>
+      <w:r>
+        <w:rPr>
+          <w:rFonts w:ascii="Verdana" w:hAnsi="Verdana"/>
+          <w:b/>
+          <w:lang w:val="es-ES"/>
+        </w:rPr>
+        <w:t>R7:</w:t>
+      </w:r>
+      <w:r>
+        <w:rPr>
+          <w:rFonts w:ascii="Verdana" w:hAnsi="Verdana"/>
+          <w:b/>
+          <w:lang w:val="es-ES"/>
+        </w:rPr>
+        <w:t xml:space="preserve"> </w:t>
+      </w:r>
+      <w:r>
+        <w:rPr>
+          <w:rFonts w:ascii="Verdana" w:hAnsi="Verdana"/>
+          <w:bCs/>
+          <w:lang w:val="es-ES"/>
+        </w:rPr>
+        <w:t>Deberá ser responsivo (puede utilizar cualquier estrategia).</w:t>
+      </w:r>
+    </w:p>
+    <w:p>
+      <w:pPr>
+        <w:spacing w:line="276" w:lineRule="auto"/>
+        <w:jc w:val="both"/>
+        <w:rPr>
+          <w:rFonts w:ascii="Verdana" w:hAnsi="Verdana"/>
+          <w:lang w:val="es-ES"/>
+        </w:rPr>
+      </w:pPr>
+      <w:r>
+        <w:rPr>
+          <w:rFonts w:ascii="Verdana" w:hAnsi="Verdana"/>
+          <w:lang w:val="es-ES"/>
+        </w:rPr>
+        <w:t xml:space="preserve">Cada una de las </w:t>
+      </w:r>
+      <w:r>
+        <w:rPr>
+          <w:rFonts w:ascii="Verdana" w:hAnsi="Verdana"/>
+          <w:lang w:val="es-ES"/>
+        </w:rPr>
+        <w:t xml:space="preserve">ventanas de contenido cumplen con un formato establecido para que, al momento de manipular cualquiera de las ventanas de contenido, el formato será ajustable a cualquier tamaño de la pantalla, en pocas palabras siendo responsivo. </w:t>
+      </w:r>
+      <w:r>
+        <w:rPr>
+          <w:rFonts w:ascii="Verdana" w:hAnsi="Verdana"/>
+          <w:lang w:val="es-ES"/>
+        </w:rPr>
+        <w:t>Esto es posible a un archivo creado en React llamado “</w:t>
       </w:r>
       <w:proofErr w:type="spellStart"/>
       <w:r>
@@ -4944,7 +5184,7 @@
           <w:rFonts w:ascii="Verdana" w:hAnsi="Verdana"/>
           <w:lang w:val="es-ES"/>
         </w:rPr>
-        <w:t>Node</w:t>
+        <w:t>Skeleton</w:t>
       </w:r>
       <w:proofErr w:type="spellEnd"/>
       <w:r>
@@ -4952,60 +5192,28 @@
           <w:rFonts w:ascii="Verdana" w:hAnsi="Verdana"/>
           <w:lang w:val="es-ES"/>
         </w:rPr>
-        <w:t xml:space="preserve"> </w:t>
-      </w:r>
-      <w:proofErr w:type="spellStart"/>
-      <w:r>
-        <w:rPr>
-          <w:rFonts w:ascii="Verdana" w:hAnsi="Verdana"/>
-          <w:lang w:val="es-ES"/>
-        </w:rPr>
-        <w:t>Package</w:t>
-      </w:r>
-      <w:proofErr w:type="spellEnd"/>
-      <w:r>
-        <w:rPr>
-          <w:rFonts w:ascii="Verdana" w:hAnsi="Verdana"/>
-          <w:lang w:val="es-ES"/>
-        </w:rPr>
-        <w:t xml:space="preserve"> Manager), un gestor de paquetes de </w:t>
-      </w:r>
-      <w:proofErr w:type="spellStart"/>
-      <w:r>
-        <w:rPr>
-          <w:rFonts w:ascii="Verdana" w:hAnsi="Verdana"/>
-          <w:lang w:val="es-ES"/>
-        </w:rPr>
-        <w:t>Nodejs</w:t>
-      </w:r>
-      <w:proofErr w:type="spellEnd"/>
-      <w:r>
-        <w:rPr>
-          <w:rFonts w:ascii="Verdana" w:hAnsi="Verdana"/>
-          <w:lang w:val="es-ES"/>
-        </w:rPr>
-        <w:t xml:space="preserve"> </w:t>
-      </w:r>
-      <w:r>
-        <w:rPr>
-          <w:rFonts w:ascii="Verdana" w:hAnsi="Verdana"/>
-          <w:lang w:val="es-ES"/>
-        </w:rPr>
-        <w:t xml:space="preserve">un entorno de ejecución multiplataforma para ejecutar </w:t>
-      </w:r>
-      <w:r>
-        <w:rPr>
-          <w:rFonts w:ascii="Verdana" w:hAnsi="Verdana"/>
-          <w:lang w:val="es-ES"/>
-        </w:rPr>
-        <w:t>JavaScript</w:t>
-      </w:r>
-      <w:r>
-        <w:rPr>
-          <w:rFonts w:ascii="Verdana" w:hAnsi="Verdana"/>
-          <w:lang w:val="es-ES"/>
-        </w:rPr>
-        <w:t xml:space="preserve"> no sólo en un navegador web (como se concibió originalmente) sino fuera de él, y poder utilizarlo en sistemas de escritorio o servidores web.</w:t>
+        <w:t xml:space="preserve">”; </w:t>
+      </w:r>
+      <w:r>
+        <w:rPr>
+          <w:rFonts w:ascii="Verdana" w:hAnsi="Verdana"/>
+          <w:lang w:val="es-ES"/>
+        </w:rPr>
+        <w:t>que es exportado</w:t>
+      </w:r>
+      <w:r>
+        <w:rPr>
+          <w:rFonts w:ascii="Verdana" w:hAnsi="Verdana"/>
+          <w:lang w:val="es-ES"/>
+        </w:rPr>
+        <w:t xml:space="preserve"> en cada archivo relacionado con el Frontend, permitiendo mantener el formato</w:t>
+      </w:r>
+      <w:r>
+        <w:rPr>
+          <w:rFonts w:ascii="Verdana" w:hAnsi="Verdana"/>
+          <w:lang w:val="es-ES"/>
+        </w:rPr>
+        <w:t xml:space="preserve"> establecido.</w:t>
       </w:r>
     </w:p>
     <w:p>
@@ -5020,95 +5228,119 @@
       <w:r>
         <w:rPr>
           <w:rFonts w:ascii="Verdana" w:hAnsi="Verdana"/>
-          <w:lang w:val="es-ES"/>
-        </w:rPr>
-        <w:t xml:space="preserve">Este gestor de </w:t>
-      </w:r>
-      <w:r>
-        <w:rPr>
-          <w:rFonts w:ascii="Verdana" w:hAnsi="Verdana"/>
-          <w:lang w:val="es-ES"/>
-        </w:rPr>
-        <w:t>paquetes</w:t>
-      </w:r>
-      <w:r>
-        <w:rPr>
-          <w:rFonts w:ascii="Verdana" w:hAnsi="Verdana"/>
-          <w:lang w:val="es-ES"/>
-        </w:rPr>
-        <w:t xml:space="preserve"> </w:t>
-      </w:r>
-      <w:r>
-        <w:rPr>
-          <w:rFonts w:ascii="Verdana" w:hAnsi="Verdana"/>
-          <w:lang w:val="es-ES"/>
-        </w:rPr>
-        <w:t xml:space="preserve">permite </w:t>
-      </w:r>
-      <w:r>
-        <w:rPr>
-          <w:rFonts w:ascii="Verdana" w:hAnsi="Verdana"/>
-          <w:lang w:val="es-ES"/>
-        </w:rPr>
-        <w:t xml:space="preserve">instalar de forma muy sencilla y automática paquetes </w:t>
-      </w:r>
-      <w:r>
-        <w:rPr>
-          <w:rFonts w:ascii="Verdana" w:hAnsi="Verdana"/>
-          <w:lang w:val="es-ES"/>
-        </w:rPr>
-        <w:t>JavaScript</w:t>
-      </w:r>
-      <w:r>
-        <w:rPr>
-          <w:rFonts w:ascii="Verdana" w:hAnsi="Verdana"/>
-          <w:lang w:val="es-ES"/>
-        </w:rPr>
-        <w:t xml:space="preserve"> (tanto de </w:t>
-      </w:r>
-      <w:proofErr w:type="spellStart"/>
-      <w:r>
-        <w:rPr>
-          <w:rFonts w:ascii="Verdana" w:hAnsi="Verdana"/>
-          <w:lang w:val="es-ES"/>
-        </w:rPr>
-        <w:t>Node</w:t>
-      </w:r>
-      <w:proofErr w:type="spellEnd"/>
-      <w:r>
-        <w:rPr>
-          <w:rFonts w:ascii="Verdana" w:hAnsi="Verdana"/>
-          <w:lang w:val="es-ES"/>
-        </w:rPr>
-        <w:t xml:space="preserve"> como </w:t>
-      </w:r>
-      <w:r>
-        <w:rPr>
-          <w:rFonts w:ascii="Verdana" w:hAnsi="Verdana"/>
-          <w:lang w:val="es-ES"/>
-        </w:rPr>
-        <w:t>JavaScript</w:t>
-      </w:r>
-      <w:r>
-        <w:rPr>
-          <w:rFonts w:ascii="Verdana" w:hAnsi="Verdana"/>
-          <w:lang w:val="es-ES"/>
-        </w:rPr>
-        <w:t xml:space="preserve"> para el navegador) y utilizarlo </w:t>
-      </w:r>
-      <w:r>
-        <w:rPr>
-          <w:rFonts w:ascii="Verdana" w:hAnsi="Verdana"/>
-          <w:lang w:val="es-ES"/>
-        </w:rPr>
-        <w:t>dentro del proyecto</w:t>
-      </w:r>
-      <w:r>
-        <w:rPr>
-          <w:rFonts w:ascii="Verdana" w:hAnsi="Verdana"/>
-          <w:lang w:val="es-ES"/>
-        </w:rPr>
-        <w:t>.</w:t>
+          <w:b/>
+          <w:bCs/>
+        </w:rPr>
+        <w:drawing>
+          <wp:anchor distT="0" distB="0" distL="114300" distR="114300" simplePos="0" relativeHeight="251668480" behindDoc="1" locked="0" layoutInCell="1" allowOverlap="1" wp14:anchorId="1B3FCB98" wp14:editId="32C1307D">
+            <wp:simplePos x="0" y="0"/>
+            <wp:positionH relativeFrom="column">
+              <wp:posOffset>2939415</wp:posOffset>
+            </wp:positionH>
+            <wp:positionV relativeFrom="paragraph">
+              <wp:posOffset>6350</wp:posOffset>
+            </wp:positionV>
+            <wp:extent cx="2533650" cy="3133725"/>
+            <wp:effectExtent l="0" t="0" r="0" b="9525"/>
+            <wp:wrapNone/>
+            <wp:docPr id="14" name="Imagen 14" descr="Interfaz de usuario gráfica, Aplicación, Word&#10;&#10;Descripción generada automáticamente"/>
+            <wp:cNvGraphicFramePr>
+              <a:graphicFrameLocks xmlns:a="http://schemas.openxmlformats.org/drawingml/2006/main" noChangeAspect="1"/>
+            </wp:cNvGraphicFramePr>
+            <a:graphic xmlns:a="http://schemas.openxmlformats.org/drawingml/2006/main">
+              <a:graphicData uri="http://schemas.openxmlformats.org/drawingml/2006/picture">
+                <pic:pic xmlns:pic="http://schemas.openxmlformats.org/drawingml/2006/picture">
+                  <pic:nvPicPr>
+                    <pic:cNvPr id="14" name="Imagen 14" descr="Interfaz de usuario gráfica, Aplicación, Word&#10;&#10;Descripción generada automáticamente"/>
+                    <pic:cNvPicPr/>
+                  </pic:nvPicPr>
+                  <pic:blipFill>
+                    <a:blip r:embed="rId14">
+                      <a:extLst>
+                        <a:ext uri="{28A0092B-C50C-407E-A947-70E740481C1C}">
+                          <a14:useLocalDpi xmlns:a14="http://schemas.microsoft.com/office/drawing/2010/main" val="0"/>
+                        </a:ext>
+                      </a:extLst>
+                    </a:blip>
+                    <a:stretch>
+                      <a:fillRect/>
+                    </a:stretch>
+                  </pic:blipFill>
+                  <pic:spPr>
+                    <a:xfrm>
+                      <a:off x="0" y="0"/>
+                      <a:ext cx="2533650" cy="3133725"/>
+                    </a:xfrm>
+                    <a:prstGeom prst="rect">
+                      <a:avLst/>
+                    </a:prstGeom>
+                  </pic:spPr>
+                </pic:pic>
+              </a:graphicData>
+            </a:graphic>
+            <wp14:sizeRelV relativeFrom="margin">
+              <wp14:pctHeight>0</wp14:pctHeight>
+            </wp14:sizeRelV>
+          </wp:anchor>
+        </w:drawing>
+      </w:r>
+      <w:r>
+        <w:rPr>
+          <w:rFonts w:ascii="Verdana" w:hAnsi="Verdana"/>
+          <w:lang w:val="es-ES"/>
+        </w:rPr>
+        <w:drawing>
+          <wp:anchor distT="0" distB="0" distL="114300" distR="114300" simplePos="0" relativeHeight="251667456" behindDoc="1" locked="0" layoutInCell="1" allowOverlap="1" wp14:anchorId="7A6A9B36" wp14:editId="0010194B">
+            <wp:simplePos x="0" y="0"/>
+            <wp:positionH relativeFrom="margin">
+              <wp:align>left</wp:align>
+            </wp:positionH>
+            <wp:positionV relativeFrom="paragraph">
+              <wp:posOffset>-3175</wp:posOffset>
+            </wp:positionV>
+            <wp:extent cx="2819400" cy="3176905"/>
+            <wp:effectExtent l="0" t="0" r="0" b="4445"/>
+            <wp:wrapNone/>
+            <wp:docPr id="11" name="Imagen 11" descr="Texto&#10;&#10;Descripción generada automáticamente"/>
+            <wp:cNvGraphicFramePr>
+              <a:graphicFrameLocks xmlns:a="http://schemas.openxmlformats.org/drawingml/2006/main" noChangeAspect="1"/>
+            </wp:cNvGraphicFramePr>
+            <a:graphic xmlns:a="http://schemas.openxmlformats.org/drawingml/2006/main">
+              <a:graphicData uri="http://schemas.openxmlformats.org/drawingml/2006/picture">
+                <pic:pic xmlns:pic="http://schemas.openxmlformats.org/drawingml/2006/picture">
+                  <pic:nvPicPr>
+                    <pic:cNvPr id="11" name="Imagen 11" descr="Texto&#10;&#10;Descripción generada automáticamente"/>
+                    <pic:cNvPicPr/>
+                  </pic:nvPicPr>
+                  <pic:blipFill>
+                    <a:blip r:embed="rId15">
+                      <a:extLst>
+                        <a:ext uri="{28A0092B-C50C-407E-A947-70E740481C1C}">
+                          <a14:useLocalDpi xmlns:a14="http://schemas.microsoft.com/office/drawing/2010/main" val="0"/>
+                        </a:ext>
+                      </a:extLst>
+                    </a:blip>
+                    <a:stretch>
+                      <a:fillRect/>
+                    </a:stretch>
+                  </pic:blipFill>
+                  <pic:spPr>
+                    <a:xfrm>
+                      <a:off x="0" y="0"/>
+                      <a:ext cx="2819400" cy="3176905"/>
+                    </a:xfrm>
+                    <a:prstGeom prst="rect">
+                      <a:avLst/>
+                    </a:prstGeom>
+                  </pic:spPr>
+                </pic:pic>
+              </a:graphicData>
+            </a:graphic>
+            <wp14:sizeRelH relativeFrom="margin">
+              <wp14:pctWidth>0</wp14:pctWidth>
+            </wp14:sizeRelH>
+          </wp:anchor>
+        </w:drawing>
       </w:r>
     </w:p>
     <w:p>
@@ -5121,6 +5353,621 @@
           <w:bCs/>
         </w:rPr>
       </w:pPr>
+    </w:p>
+    <w:p>
+      <w:pPr>
+        <w:spacing w:line="276" w:lineRule="auto"/>
+        <w:jc w:val="center"/>
+        <w:rPr>
+          <w:rFonts w:ascii="Verdana" w:hAnsi="Verdana"/>
+          <w:b/>
+          <w:bCs/>
+        </w:rPr>
+      </w:pPr>
+    </w:p>
+    <w:p>
+      <w:pPr>
+        <w:spacing w:line="276" w:lineRule="auto"/>
+        <w:jc w:val="center"/>
+        <w:rPr>
+          <w:rFonts w:ascii="Verdana" w:hAnsi="Verdana"/>
+          <w:b/>
+          <w:bCs/>
+        </w:rPr>
+      </w:pPr>
+    </w:p>
+    <w:p>
+      <w:pPr>
+        <w:spacing w:line="276" w:lineRule="auto"/>
+        <w:jc w:val="center"/>
+        <w:rPr>
+          <w:rFonts w:ascii="Verdana" w:hAnsi="Verdana"/>
+          <w:b/>
+          <w:bCs/>
+        </w:rPr>
+      </w:pPr>
+    </w:p>
+    <w:p>
+      <w:pPr>
+        <w:spacing w:line="276" w:lineRule="auto"/>
+        <w:jc w:val="center"/>
+        <w:rPr>
+          <w:rFonts w:ascii="Verdana" w:hAnsi="Verdana"/>
+          <w:b/>
+          <w:bCs/>
+        </w:rPr>
+      </w:pPr>
+    </w:p>
+    <w:p>
+      <w:pPr>
+        <w:spacing w:line="276" w:lineRule="auto"/>
+        <w:jc w:val="center"/>
+        <w:rPr>
+          <w:rFonts w:ascii="Verdana" w:hAnsi="Verdana"/>
+          <w:b/>
+          <w:bCs/>
+        </w:rPr>
+      </w:pPr>
+    </w:p>
+    <w:p>
+      <w:pPr>
+        <w:spacing w:line="276" w:lineRule="auto"/>
+        <w:jc w:val="center"/>
+        <w:rPr>
+          <w:rFonts w:ascii="Verdana" w:hAnsi="Verdana"/>
+          <w:b/>
+          <w:bCs/>
+        </w:rPr>
+      </w:pPr>
+    </w:p>
+    <w:p>
+      <w:pPr>
+        <w:spacing w:line="276" w:lineRule="auto"/>
+        <w:jc w:val="center"/>
+        <w:rPr>
+          <w:rFonts w:ascii="Verdana" w:hAnsi="Verdana"/>
+          <w:b/>
+          <w:bCs/>
+        </w:rPr>
+      </w:pPr>
+    </w:p>
+    <w:p>
+      <w:pPr>
+        <w:spacing w:line="276" w:lineRule="auto"/>
+        <w:jc w:val="center"/>
+        <w:rPr>
+          <w:rFonts w:ascii="Verdana" w:hAnsi="Verdana"/>
+          <w:b/>
+          <w:bCs/>
+        </w:rPr>
+      </w:pPr>
+    </w:p>
+    <w:p>
+      <w:pPr>
+        <w:spacing w:line="276" w:lineRule="auto"/>
+        <w:jc w:val="center"/>
+        <w:rPr>
+          <w:rFonts w:ascii="Verdana" w:hAnsi="Verdana"/>
+          <w:b/>
+          <w:bCs/>
+        </w:rPr>
+      </w:pPr>
+    </w:p>
+    <w:p>
+      <w:pPr>
+        <w:spacing w:line="276" w:lineRule="auto"/>
+        <w:jc w:val="center"/>
+        <w:rPr>
+          <w:rFonts w:ascii="Verdana" w:hAnsi="Verdana"/>
+          <w:b/>
+          <w:bCs/>
+        </w:rPr>
+      </w:pPr>
+      <w:r>
+        <w:rPr>
+          <w:rFonts w:ascii="Verdana" w:hAnsi="Verdana"/>
+          <w:b/>
+          <w:bCs/>
+        </w:rPr>
+        <w:t xml:space="preserve">Figura 6: </w:t>
+      </w:r>
+      <w:r>
+        <w:rPr>
+          <w:rFonts w:ascii="Verdana" w:hAnsi="Verdana"/>
+        </w:rPr>
+        <w:t>Programación y vista de ventana responsiva.</w:t>
+      </w:r>
+      <w:r>
+        <w:rPr>
+          <w:rFonts w:ascii="Verdana" w:hAnsi="Verdana"/>
+          <w:b/>
+          <w:bCs/>
+        </w:rPr>
+        <w:t xml:space="preserve"> </w:t>
+      </w:r>
+    </w:p>
+    <w:p>
+      <w:pPr>
+        <w:spacing w:line="276" w:lineRule="auto"/>
+        <w:jc w:val="center"/>
+        <w:rPr>
+          <w:rFonts w:ascii="Verdana" w:hAnsi="Verdana"/>
+          <w:b/>
+          <w:bCs/>
+        </w:rPr>
+      </w:pPr>
+    </w:p>
+    <w:p>
+      <w:pPr>
+        <w:spacing w:line="276" w:lineRule="auto"/>
+        <w:jc w:val="both"/>
+        <w:rPr>
+          <w:rFonts w:ascii="Verdana" w:hAnsi="Verdana"/>
+          <w:lang w:val="es-ES"/>
+        </w:rPr>
+      </w:pPr>
+      <w:r>
+        <w:rPr>
+          <w:rFonts w:ascii="Verdana" w:hAnsi="Verdana"/>
+          <w:lang w:val="es-ES"/>
+        </w:rPr>
+        <w:lastRenderedPageBreak/>
+        <w:t xml:space="preserve">En la figura 6 se puede contemplar la programación empleada para que los archivos de vistas puedan ser responsivos, como se observa en la imagen de la derecha, en donde </w:t>
+      </w:r>
+      <w:r>
+        <w:rPr>
+          <w:rFonts w:ascii="Verdana" w:hAnsi="Verdana"/>
+          <w:lang w:val="es-ES"/>
+        </w:rPr>
+        <w:t>ha sido alterado el tamaño de la ventana y la página conjunta su formato conforme esta se altera.</w:t>
+      </w:r>
+    </w:p>
+    <w:p>
+      <w:pPr>
+        <w:ind w:left="720"/>
+        <w:jc w:val="both"/>
+        <w:rPr>
+          <w:rFonts w:ascii="Verdana" w:hAnsi="Verdana"/>
+          <w:bCs/>
+          <w:lang w:val="es-ES"/>
+        </w:rPr>
+      </w:pPr>
+      <w:r>
+        <w:rPr>
+          <w:rFonts w:ascii="Verdana" w:hAnsi="Verdana"/>
+          <w:b/>
+          <w:lang w:val="es-ES"/>
+        </w:rPr>
+        <w:t>R2:</w:t>
+      </w:r>
+      <w:r>
+        <w:rPr>
+          <w:rFonts w:ascii="Verdana" w:hAnsi="Verdana"/>
+          <w:bCs/>
+          <w:lang w:val="es-ES"/>
+        </w:rPr>
+        <w:t xml:space="preserve"> </w:t>
+      </w:r>
+      <w:r>
+        <w:rPr>
+          <w:rFonts w:ascii="Verdana" w:hAnsi="Verdana"/>
+          <w:bCs/>
+          <w:lang w:val="es-ES"/>
+        </w:rPr>
+        <w:t xml:space="preserve">Implementar </w:t>
+      </w:r>
+      <w:proofErr w:type="gramStart"/>
+      <w:r>
+        <w:rPr>
+          <w:rFonts w:ascii="Verdana" w:hAnsi="Verdana"/>
+          <w:bCs/>
+          <w:lang w:val="es-ES"/>
+        </w:rPr>
+        <w:t>un</w:t>
+      </w:r>
+      <w:r>
+        <w:rPr>
+          <w:rFonts w:ascii="Verdana" w:hAnsi="Verdana"/>
+          <w:bCs/>
+          <w:lang w:val="es-ES"/>
+        </w:rPr>
+        <w:t xml:space="preserve"> </w:t>
+      </w:r>
+      <w:r>
+        <w:rPr>
+          <w:rFonts w:ascii="Verdana" w:hAnsi="Verdana"/>
+          <w:bCs/>
+          <w:lang w:val="es-ES"/>
+        </w:rPr>
+        <w:t>slider</w:t>
+      </w:r>
+      <w:proofErr w:type="gramEnd"/>
+      <w:r>
+        <w:rPr>
+          <w:rFonts w:ascii="Verdana" w:hAnsi="Verdana"/>
+          <w:bCs/>
+          <w:lang w:val="es-ES"/>
+        </w:rPr>
+        <w:t xml:space="preserve"> en la sección marcada en el Photoshop.</w:t>
+      </w:r>
+    </w:p>
+    <w:p>
+      <w:pPr>
+        <w:jc w:val="both"/>
+        <w:rPr>
+          <w:rFonts w:ascii="Verdana" w:hAnsi="Verdana"/>
+          <w:b/>
+          <w:lang w:val="es-ES"/>
+        </w:rPr>
+      </w:pPr>
+    </w:p>
+    <w:p>
+      <w:pPr>
+        <w:jc w:val="both"/>
+        <w:rPr>
+          <w:rFonts w:ascii="Verdana" w:hAnsi="Verdana"/>
+          <w:bCs/>
+          <w:lang w:val="es-ES"/>
+        </w:rPr>
+      </w:pPr>
+      <w:r>
+        <w:rPr>
+          <w:rFonts w:ascii="Verdana" w:hAnsi="Verdana"/>
+          <w:bCs/>
+          <w:lang w:val="es-ES"/>
+        </w:rPr>
+        <w:drawing>
+          <wp:inline distT="0" distB="0" distL="0" distR="0" wp14:anchorId="0BE78A66" wp14:editId="314CCB09">
+            <wp:extent cx="5391150" cy="2272847"/>
+            <wp:effectExtent l="0" t="0" r="0" b="0"/>
+            <wp:docPr id="15" name="Imagen 15" descr="Imagen que contiene edificio, firmar, calle, tablero&#10;&#10;Descripción generada automáticamente"/>
+            <wp:cNvGraphicFramePr>
+              <a:graphicFrameLocks xmlns:a="http://schemas.openxmlformats.org/drawingml/2006/main" noChangeAspect="1"/>
+            </wp:cNvGraphicFramePr>
+            <a:graphic xmlns:a="http://schemas.openxmlformats.org/drawingml/2006/main">
+              <a:graphicData uri="http://schemas.openxmlformats.org/drawingml/2006/picture">
+                <pic:pic xmlns:pic="http://schemas.openxmlformats.org/drawingml/2006/picture">
+                  <pic:nvPicPr>
+                    <pic:cNvPr id="15" name="Imagen 15" descr="Imagen que contiene edificio, firmar, calle, tablero&#10;&#10;Descripción generada automáticamente"/>
+                    <pic:cNvPicPr/>
+                  </pic:nvPicPr>
+                  <pic:blipFill>
+                    <a:blip r:embed="rId16"/>
+                    <a:stretch>
+                      <a:fillRect/>
+                    </a:stretch>
+                  </pic:blipFill>
+                  <pic:spPr>
+                    <a:xfrm>
+                      <a:off x="0" y="0"/>
+                      <a:ext cx="5401566" cy="2277238"/>
+                    </a:xfrm>
+                    <a:prstGeom prst="rect">
+                      <a:avLst/>
+                    </a:prstGeom>
+                  </pic:spPr>
+                </pic:pic>
+              </a:graphicData>
+            </a:graphic>
+          </wp:inline>
+        </w:drawing>
+      </w:r>
+    </w:p>
+    <w:p>
+      <w:pPr>
+        <w:spacing w:line="276" w:lineRule="auto"/>
+        <w:jc w:val="center"/>
+        <w:rPr>
+          <w:rFonts w:ascii="Verdana" w:hAnsi="Verdana"/>
+          <w:lang w:val="es-ES"/>
+        </w:rPr>
+      </w:pPr>
+      <w:r>
+        <w:rPr>
+          <w:rFonts w:ascii="Verdana" w:hAnsi="Verdana"/>
+          <w:b/>
+          <w:bCs/>
+          <w:lang w:val="es-ES"/>
+        </w:rPr>
+        <w:t>Figura 7:</w:t>
+      </w:r>
+      <w:r>
+        <w:rPr>
+          <w:rFonts w:ascii="Verdana" w:hAnsi="Verdana"/>
+          <w:lang w:val="es-ES"/>
+        </w:rPr>
+        <w:t xml:space="preserve"> Slider de inicio.</w:t>
+      </w:r>
+    </w:p>
+    <w:p>
+      <w:pPr>
+        <w:spacing w:line="276" w:lineRule="auto"/>
+        <w:jc w:val="both"/>
+        <w:rPr>
+          <w:rFonts w:ascii="Verdana" w:hAnsi="Verdana"/>
+          <w:lang w:val="es-ES"/>
+        </w:rPr>
+      </w:pPr>
+      <w:r>
+        <w:rPr>
+          <w:rFonts w:ascii="Verdana" w:hAnsi="Verdana"/>
+          <w:lang w:val="es-ES"/>
+        </w:rPr>
+        <w:t xml:space="preserve">El inicio de la página cuenta con </w:t>
+      </w:r>
+      <w:proofErr w:type="gramStart"/>
+      <w:r>
+        <w:rPr>
+          <w:rFonts w:ascii="Verdana" w:hAnsi="Verdana"/>
+          <w:lang w:val="es-ES"/>
+        </w:rPr>
+        <w:t>un slider</w:t>
+      </w:r>
+      <w:proofErr w:type="gramEnd"/>
+      <w:r>
+        <w:rPr>
+          <w:rFonts w:ascii="Verdana" w:hAnsi="Verdana"/>
+          <w:lang w:val="es-ES"/>
+        </w:rPr>
+        <w:t xml:space="preserve"> que muestra las diferentes casas disponibles dentro del catálogo sugerido para el usuario. Este puede reproducirse en automático, al igual que puede agrandarse la pantalla de visualización, igualmente, si es que el usuario lo desea, puede cambiar o atrasar la aparición de las imágenes.</w:t>
+      </w:r>
+    </w:p>
+    <w:p>
+      <w:pPr>
+        <w:spacing w:line="276" w:lineRule="auto"/>
+        <w:jc w:val="both"/>
+        <w:rPr>
+          <w:rFonts w:ascii="Verdana" w:hAnsi="Verdana"/>
+          <w:lang w:val="es-ES"/>
+        </w:rPr>
+      </w:pPr>
+      <w:r>
+        <w:rPr>
+          <w:rFonts w:ascii="Verdana" w:hAnsi="Verdana"/>
+          <w:b/>
+          <w:bCs/>
+        </w:rPr>
+        <w:drawing>
+          <wp:anchor distT="0" distB="0" distL="114300" distR="114300" simplePos="0" relativeHeight="251669504" behindDoc="1" locked="0" layoutInCell="1" allowOverlap="1" wp14:anchorId="708BB3AA" wp14:editId="17629C8E">
+            <wp:simplePos x="0" y="0"/>
+            <wp:positionH relativeFrom="column">
+              <wp:posOffset>148590</wp:posOffset>
+            </wp:positionH>
+            <wp:positionV relativeFrom="paragraph">
+              <wp:posOffset>20955</wp:posOffset>
+            </wp:positionV>
+            <wp:extent cx="5086350" cy="2638425"/>
+            <wp:effectExtent l="0" t="0" r="0" b="9525"/>
+            <wp:wrapNone/>
+            <wp:docPr id="16" name="Imagen 16" descr="Texto&#10;&#10;Descripción generada automáticamente"/>
+            <wp:cNvGraphicFramePr>
+              <a:graphicFrameLocks xmlns:a="http://schemas.openxmlformats.org/drawingml/2006/main" noChangeAspect="1"/>
+            </wp:cNvGraphicFramePr>
+            <a:graphic xmlns:a="http://schemas.openxmlformats.org/drawingml/2006/main">
+              <a:graphicData uri="http://schemas.openxmlformats.org/drawingml/2006/picture">
+                <pic:pic xmlns:pic="http://schemas.openxmlformats.org/drawingml/2006/picture">
+                  <pic:nvPicPr>
+                    <pic:cNvPr id="16" name="Imagen 16" descr="Texto&#10;&#10;Descripción generada automáticamente"/>
+                    <pic:cNvPicPr/>
+                  </pic:nvPicPr>
+                  <pic:blipFill>
+                    <a:blip r:embed="rId17">
+                      <a:extLst>
+                        <a:ext uri="{28A0092B-C50C-407E-A947-70E740481C1C}">
+                          <a14:useLocalDpi xmlns:a14="http://schemas.microsoft.com/office/drawing/2010/main" val="0"/>
+                        </a:ext>
+                      </a:extLst>
+                    </a:blip>
+                    <a:stretch>
+                      <a:fillRect/>
+                    </a:stretch>
+                  </pic:blipFill>
+                  <pic:spPr>
+                    <a:xfrm>
+                      <a:off x="0" y="0"/>
+                      <a:ext cx="5086350" cy="2638425"/>
+                    </a:xfrm>
+                    <a:prstGeom prst="rect">
+                      <a:avLst/>
+                    </a:prstGeom>
+                  </pic:spPr>
+                </pic:pic>
+              </a:graphicData>
+            </a:graphic>
+            <wp14:sizeRelV relativeFrom="margin">
+              <wp14:pctHeight>0</wp14:pctHeight>
+            </wp14:sizeRelV>
+          </wp:anchor>
+        </w:drawing>
+      </w:r>
+    </w:p>
+    <w:p>
+      <w:pPr>
+        <w:spacing w:line="276" w:lineRule="auto"/>
+        <w:rPr>
+          <w:rFonts w:ascii="Verdana" w:hAnsi="Verdana"/>
+          <w:b/>
+          <w:bCs/>
+        </w:rPr>
+      </w:pPr>
+    </w:p>
+    <w:p>
+      <w:pPr>
+        <w:spacing w:line="276" w:lineRule="auto"/>
+        <w:rPr>
+          <w:rFonts w:ascii="Verdana" w:hAnsi="Verdana"/>
+          <w:b/>
+          <w:bCs/>
+        </w:rPr>
+      </w:pPr>
+    </w:p>
+    <w:p>
+      <w:pPr>
+        <w:spacing w:line="276" w:lineRule="auto"/>
+        <w:rPr>
+          <w:rFonts w:ascii="Verdana" w:hAnsi="Verdana"/>
+          <w:b/>
+          <w:bCs/>
+        </w:rPr>
+      </w:pPr>
+    </w:p>
+    <w:p>
+      <w:pPr>
+        <w:spacing w:line="276" w:lineRule="auto"/>
+        <w:rPr>
+          <w:rFonts w:ascii="Verdana" w:hAnsi="Verdana"/>
+          <w:b/>
+          <w:bCs/>
+        </w:rPr>
+      </w:pPr>
+    </w:p>
+    <w:p>
+      <w:pPr>
+        <w:spacing w:line="276" w:lineRule="auto"/>
+        <w:rPr>
+          <w:rFonts w:ascii="Verdana" w:hAnsi="Verdana"/>
+          <w:b/>
+          <w:bCs/>
+        </w:rPr>
+      </w:pPr>
+    </w:p>
+    <w:p>
+      <w:pPr>
+        <w:spacing w:line="276" w:lineRule="auto"/>
+        <w:rPr>
+          <w:rFonts w:ascii="Verdana" w:hAnsi="Verdana"/>
+          <w:b/>
+          <w:bCs/>
+        </w:rPr>
+      </w:pPr>
+    </w:p>
+    <w:p>
+      <w:pPr>
+        <w:spacing w:line="276" w:lineRule="auto"/>
+        <w:rPr>
+          <w:rFonts w:ascii="Verdana" w:hAnsi="Verdana"/>
+          <w:b/>
+          <w:bCs/>
+        </w:rPr>
+      </w:pPr>
+    </w:p>
+    <w:p>
+      <w:pPr>
+        <w:spacing w:line="276" w:lineRule="auto"/>
+        <w:rPr>
+          <w:rFonts w:ascii="Verdana" w:hAnsi="Verdana"/>
+          <w:b/>
+          <w:bCs/>
+        </w:rPr>
+      </w:pPr>
+    </w:p>
+    <w:p>
+      <w:pPr>
+        <w:spacing w:line="276" w:lineRule="auto"/>
+        <w:jc w:val="center"/>
+        <w:rPr>
+          <w:rFonts w:ascii="Verdana" w:hAnsi="Verdana"/>
+        </w:rPr>
+      </w:pPr>
+      <w:r>
+        <w:rPr>
+          <w:rFonts w:ascii="Verdana" w:hAnsi="Verdana"/>
+          <w:b/>
+          <w:bCs/>
+        </w:rPr>
+        <w:t>Figura</w:t>
+      </w:r>
+      <w:r>
+        <w:rPr>
+          <w:rFonts w:ascii="Verdana" w:hAnsi="Verdana"/>
+          <w:b/>
+          <w:bCs/>
+        </w:rPr>
+        <w:t xml:space="preserve"> </w:t>
+      </w:r>
+      <w:r>
+        <w:rPr>
+          <w:rFonts w:ascii="Verdana" w:hAnsi="Verdana"/>
+          <w:b/>
+          <w:bCs/>
+        </w:rPr>
+        <w:t>8:</w:t>
+      </w:r>
+      <w:r>
+        <w:rPr>
+          <w:rFonts w:ascii="Verdana" w:hAnsi="Verdana"/>
+          <w:b/>
+          <w:bCs/>
+        </w:rPr>
+        <w:t xml:space="preserve"> </w:t>
+      </w:r>
+      <w:r>
+        <w:rPr>
+          <w:rFonts w:ascii="Verdana" w:hAnsi="Verdana"/>
+        </w:rPr>
+        <w:t>Archivo Content.</w:t>
+      </w:r>
+    </w:p>
+    <w:p>
+      <w:pPr>
+        <w:spacing w:line="276" w:lineRule="auto"/>
+        <w:rPr>
+          <w:rFonts w:ascii="Verdana" w:hAnsi="Verdana"/>
+          <w:b/>
+          <w:bCs/>
+        </w:rPr>
+      </w:pPr>
+      <w:r>
+        <w:rPr>
+          <w:rFonts w:ascii="Verdana" w:hAnsi="Verdana"/>
+        </w:rPr>
+        <w:lastRenderedPageBreak/>
+        <w:t>El archivo “Content”</w:t>
+      </w:r>
+      <w:r>
+        <w:rPr>
+          <w:rFonts w:ascii="Verdana" w:hAnsi="Verdana"/>
+        </w:rPr>
+        <w:t xml:space="preserve"> (Figura 8)</w:t>
+      </w:r>
+      <w:r>
+        <w:rPr>
+          <w:rFonts w:ascii="Verdana" w:hAnsi="Verdana"/>
+        </w:rPr>
+        <w:t xml:space="preserve"> contiene el formato establecido para la creación </w:t>
+      </w:r>
+      <w:proofErr w:type="gramStart"/>
+      <w:r>
+        <w:rPr>
+          <w:rFonts w:ascii="Verdana" w:hAnsi="Verdana"/>
+        </w:rPr>
+        <w:t>del slider</w:t>
+      </w:r>
+      <w:proofErr w:type="gramEnd"/>
+      <w:r>
+        <w:rPr>
+          <w:rFonts w:ascii="Verdana" w:hAnsi="Verdana"/>
+        </w:rPr>
+        <w:t>, al cual se le cargan las imágenes de las casas que se van</w:t>
+      </w:r>
+      <w:r>
+        <w:rPr>
+          <w:rFonts w:ascii="Verdana" w:hAnsi="Verdana"/>
+        </w:rPr>
+        <w:t xml:space="preserve"> </w:t>
+      </w:r>
+      <w:r>
+        <w:rPr>
+          <w:rFonts w:ascii="Verdana" w:hAnsi="Verdana"/>
+        </w:rPr>
+        <w:t xml:space="preserve">a presentar, siendo estas importadas desde </w:t>
+      </w:r>
+      <w:r>
+        <w:rPr>
+          <w:rFonts w:ascii="Verdana" w:hAnsi="Verdana"/>
+        </w:rPr>
+        <w:t>la carpeta de imágenes.</w:t>
+      </w:r>
     </w:p>
     <w:p>
       <w:pPr>
@@ -5174,6 +6021,120 @@
     <w:p/>
     <w:p>
       <w:pPr>
+        <w:jc w:val="center"/>
+        <w:rPr>
+          <w:rFonts w:ascii="Verdana" w:hAnsi="Verdana"/>
+          <w:bCs/>
+          <w:lang w:val="es-ES"/>
+        </w:rPr>
+      </w:pPr>
+      <w:r>
+        <w:rPr>
+          <w:rFonts w:ascii="Verdana" w:hAnsi="Verdana"/>
+          <w:b/>
+          <w:lang w:val="es-ES"/>
+        </w:rPr>
+        <w:t>R15:</w:t>
+      </w:r>
+      <w:r>
+        <w:rPr>
+          <w:rFonts w:ascii="Verdana" w:hAnsi="Verdana"/>
+          <w:bCs/>
+          <w:lang w:val="es-ES"/>
+        </w:rPr>
+        <w:t xml:space="preserve"> </w:t>
+      </w:r>
+      <w:r>
+        <w:rPr>
+          <w:rFonts w:ascii="Verdana" w:hAnsi="Verdana"/>
+          <w:bCs/>
+          <w:lang w:val="es-ES"/>
+        </w:rPr>
+        <w:t>Implementar la base de datos correspondiente.</w:t>
+      </w:r>
+    </w:p>
+    <w:p>
+      <w:pPr>
+        <w:jc w:val="center"/>
+        <w:rPr>
+          <w:rFonts w:ascii="Verdana" w:hAnsi="Verdana"/>
+          <w:bCs/>
+          <w:lang w:val="es-ES"/>
+        </w:rPr>
+      </w:pPr>
+    </w:p>
+    <w:p>
+      <w:pPr>
+        <w:jc w:val="center"/>
+      </w:pPr>
+      <w:r>
+        <w:rPr>
+          <w:noProof/>
+        </w:rPr>
+        <w:drawing>
+          <wp:inline distT="0" distB="0" distL="0" distR="0" wp14:anchorId="573433FF" wp14:editId="15CB0B21">
+            <wp:extent cx="4505325" cy="3141187"/>
+            <wp:effectExtent l="0" t="0" r="0" b="2540"/>
+            <wp:docPr id="17" name="Imagen 17" descr="Diagrama&#10;&#10;Descripción generada automáticamente"/>
+            <wp:cNvGraphicFramePr>
+              <a:graphicFrameLocks xmlns:a="http://schemas.openxmlformats.org/drawingml/2006/main" noChangeAspect="1"/>
+            </wp:cNvGraphicFramePr>
+            <a:graphic xmlns:a="http://schemas.openxmlformats.org/drawingml/2006/main">
+              <a:graphicData uri="http://schemas.openxmlformats.org/drawingml/2006/picture">
+                <pic:pic xmlns:pic="http://schemas.openxmlformats.org/drawingml/2006/picture">
+                  <pic:nvPicPr>
+                    <pic:cNvPr id="17" name="Imagen 17" descr="Diagrama&#10;&#10;Descripción generada automáticamente"/>
+                    <pic:cNvPicPr/>
+                  </pic:nvPicPr>
+                  <pic:blipFill>
+                    <a:blip r:embed="rId18"/>
+                    <a:stretch>
+                      <a:fillRect/>
+                    </a:stretch>
+                  </pic:blipFill>
+                  <pic:spPr>
+                    <a:xfrm>
+                      <a:off x="0" y="0"/>
+                      <a:ext cx="4520295" cy="3151625"/>
+                    </a:xfrm>
+                    <a:prstGeom prst="rect">
+                      <a:avLst/>
+                    </a:prstGeom>
+                  </pic:spPr>
+                </pic:pic>
+              </a:graphicData>
+            </a:graphic>
+          </wp:inline>
+        </w:drawing>
+      </w:r>
+    </w:p>
+    <w:p>
+      <w:pPr>
+        <w:spacing w:line="276" w:lineRule="auto"/>
+        <w:jc w:val="center"/>
+        <w:rPr>
+          <w:rFonts w:ascii="Verdana" w:hAnsi="Verdana"/>
+          <w:b/>
+          <w:bCs/>
+        </w:rPr>
+      </w:pPr>
+      <w:r>
+        <w:rPr>
+          <w:rFonts w:ascii="Verdana" w:hAnsi="Verdana"/>
+          <w:b/>
+          <w:bCs/>
+        </w:rPr>
+        <w:t xml:space="preserve">Figura 9: </w:t>
+      </w:r>
+      <w:r>
+        <w:rPr>
+          <w:rFonts w:ascii="Verdana" w:hAnsi="Verdana"/>
+        </w:rPr>
+        <w:t>Modelo entidad relación</w:t>
+      </w:r>
+    </w:p>
+    <w:p>
+      <w:pPr>
         <w:pStyle w:val="Ttulo2"/>
         <w:rPr>
           <w:b/>
@@ -5293,6 +6254,7 @@
       <w:r>
         <w:t xml:space="preserve">  </w:t>
       </w:r>
+      <w:proofErr w:type="gramStart"/>
       <w:r>
         <w:rPr>
           <w:rFonts w:ascii="Verdana" w:hAnsi="Verdana"/>
@@ -5301,6 +6263,7 @@
         </w:rPr>
         <w:t>Figura :</w:t>
       </w:r>
+      <w:proofErr w:type="gramEnd"/>
       <w:r>
         <w:rPr>
           <w:rFonts w:ascii="Verdana" w:hAnsi="Verdana"/>
@@ -5325,6 +6288,7 @@
         <w:rPr>
           <w:rFonts w:ascii="Verdana" w:hAnsi="Verdana"/>
         </w:rPr>
+        <w:lastRenderedPageBreak/>
         <w:t xml:space="preserve">Antes de comenzar a operar con los contenedores, es necesario crear un </w:t>
       </w:r>
       <w:proofErr w:type="spellStart"/>
@@ -5339,13 +6303,91 @@
         <w:rPr>
           <w:rFonts w:ascii="Verdana" w:hAnsi="Verdana"/>
         </w:rPr>
-        <w:t xml:space="preserve"> como se muestra l</w:t>
-      </w:r>
-      <w:r>
-        <w:rPr>
-          <w:rFonts w:ascii="Verdana" w:hAnsi="Verdana"/>
-        </w:rPr>
-        <w:t>a figura 4</w:t>
+        <w:t xml:space="preserve"> como se muestra la figura 4. </w:t>
+      </w:r>
+    </w:p>
+    <w:p>
+      <w:pPr>
+        <w:jc w:val="both"/>
+        <w:rPr>
+          <w:rFonts w:ascii="Verdana" w:hAnsi="Verdana"/>
+        </w:rPr>
+      </w:pPr>
+      <w:r>
+        <w:rPr>
+          <w:rFonts w:ascii="Verdana" w:hAnsi="Verdana"/>
+        </w:rPr>
+        <w:t xml:space="preserve">Un Dockerfile es un documento de texto sobre el que se pueden agrupar una serie de comandos con el fin que se ejecuten todos a la vez evitando así tener que ejecutarlos uno a uno manualmente, con el fin de que el proceso de crear una imagen de Docker sea mucho más rápido y eficiente. En este caso el Dockerfile para la aplicación </w:t>
+      </w:r>
+      <w:proofErr w:type="spellStart"/>
+      <w:r>
+        <w:rPr>
+          <w:rFonts w:ascii="Verdana" w:hAnsi="Verdana"/>
+        </w:rPr>
+        <w:t>transpilará</w:t>
+      </w:r>
+      <w:proofErr w:type="spellEnd"/>
+      <w:r>
+        <w:rPr>
+          <w:rFonts w:ascii="Verdana" w:hAnsi="Verdana"/>
+        </w:rPr>
+        <w:t xml:space="preserve"> el código de React incluyendo sus librerías</w:t>
+      </w:r>
+      <w:r>
+        <w:rPr>
+          <w:rFonts w:ascii="Verdana" w:hAnsi="Verdana"/>
+        </w:rPr>
+        <w:t xml:space="preserve"> y </w:t>
+      </w:r>
+      <w:r>
+        <w:rPr>
+          <w:rFonts w:ascii="Verdana" w:hAnsi="Verdana"/>
+        </w:rPr>
+        <w:t>el comando de ejecución del NPM,</w:t>
+      </w:r>
+      <w:r>
+        <w:rPr>
+          <w:rFonts w:ascii="Verdana" w:hAnsi="Verdana"/>
+        </w:rPr>
+        <w:t xml:space="preserve"> generando un empaquetado final ligero, el cual se montar</w:t>
+      </w:r>
+      <w:r>
+        <w:rPr>
+          <w:rFonts w:ascii="Verdana" w:hAnsi="Verdana"/>
+        </w:rPr>
+        <w:t>á</w:t>
+      </w:r>
+      <w:r>
+        <w:rPr>
+          <w:rFonts w:ascii="Verdana" w:hAnsi="Verdana"/>
+        </w:rPr>
+        <w:t xml:space="preserve"> sobre un servidor </w:t>
+      </w:r>
+      <w:proofErr w:type="spellStart"/>
+      <w:r>
+        <w:rPr>
+          <w:rFonts w:ascii="Verdana" w:hAnsi="Verdana"/>
+        </w:rPr>
+        <w:t>N</w:t>
+      </w:r>
+      <w:r>
+        <w:rPr>
+          <w:rFonts w:ascii="Verdana" w:hAnsi="Verdana"/>
+        </w:rPr>
+        <w:t>ginx</w:t>
+      </w:r>
+      <w:proofErr w:type="spellEnd"/>
+      <w:r>
+        <w:rPr>
+          <w:rFonts w:ascii="Verdana" w:hAnsi="Verdana"/>
+        </w:rPr>
+        <w:t xml:space="preserve"> preparado para producción</w:t>
+      </w:r>
+      <w:r>
+        <w:rPr>
+          <w:rFonts w:ascii="Verdana" w:hAnsi="Verdana"/>
+        </w:rPr>
+        <w:t>, así mismo, designado el puerto al cual va a ejecutar la aplicación</w:t>
       </w:r>
       <w:r>
         <w:rPr>
@@ -5365,128 +6407,13 @@
         <w:rPr>
           <w:rFonts w:ascii="Verdana" w:hAnsi="Verdana"/>
         </w:rPr>
-        <w:t xml:space="preserve">Un Dockerfile es </w:t>
-      </w:r>
-      <w:r>
-        <w:rPr>
-          <w:rFonts w:ascii="Verdana" w:hAnsi="Verdana"/>
-        </w:rPr>
-        <w:t>un documento de texto sobre el que se pueden agrupar una serie de comandos con el fin que se ejecuten todos a la vez evitando así tener que ejecutarlos uno a uno manualmente</w:t>
-      </w:r>
-      <w:r>
-        <w:rPr>
-          <w:rFonts w:ascii="Verdana" w:hAnsi="Verdana"/>
-        </w:rPr>
-        <w:t>,</w:t>
-      </w:r>
-      <w:r>
-        <w:rPr>
-          <w:rFonts w:ascii="Verdana" w:hAnsi="Verdana"/>
-        </w:rPr>
-        <w:t xml:space="preserve"> con el fin de que el proceso de crear una imagen de Docker sea mucho más rápido y eficiente. En este caso el Dockerfile para la aplicación </w:t>
-      </w:r>
-      <w:proofErr w:type="spellStart"/>
-      <w:r>
-        <w:rPr>
-          <w:rFonts w:ascii="Verdana" w:hAnsi="Verdana"/>
-        </w:rPr>
-        <w:t>transpilará</w:t>
-      </w:r>
-      <w:proofErr w:type="spellEnd"/>
-      <w:r>
-        <w:rPr>
-          <w:rFonts w:ascii="Verdana" w:hAnsi="Verdana"/>
-        </w:rPr>
-        <w:t xml:space="preserve"> el código de React incluyendo sus librerías</w:t>
-      </w:r>
-      <w:r>
-        <w:rPr>
-          <w:rFonts w:ascii="Verdana" w:hAnsi="Verdana"/>
-        </w:rPr>
-        <w:t xml:space="preserve"> y </w:t>
-      </w:r>
-      <w:r>
-        <w:rPr>
-          <w:rFonts w:ascii="Verdana" w:hAnsi="Verdana"/>
-        </w:rPr>
-        <w:t>el comando de ejecución del NPM,</w:t>
-      </w:r>
-      <w:r>
-        <w:rPr>
-          <w:rFonts w:ascii="Verdana" w:hAnsi="Verdana"/>
-        </w:rPr>
-        <w:t xml:space="preserve"> generando un empaquetado final ligero, el cual se montar</w:t>
-      </w:r>
-      <w:r>
-        <w:rPr>
-          <w:rFonts w:ascii="Verdana" w:hAnsi="Verdana"/>
-        </w:rPr>
-        <w:t>á</w:t>
-      </w:r>
-      <w:r>
-        <w:rPr>
-          <w:rFonts w:ascii="Verdana" w:hAnsi="Verdana"/>
-        </w:rPr>
-        <w:t xml:space="preserve"> sobre un servidor </w:t>
-      </w:r>
-      <w:proofErr w:type="spellStart"/>
-      <w:r>
-        <w:rPr>
-          <w:rFonts w:ascii="Verdana" w:hAnsi="Verdana"/>
-        </w:rPr>
-        <w:t>N</w:t>
-      </w:r>
-      <w:r>
-        <w:rPr>
-          <w:rFonts w:ascii="Verdana" w:hAnsi="Verdana"/>
-        </w:rPr>
-        <w:t>ginx</w:t>
-      </w:r>
-      <w:proofErr w:type="spellEnd"/>
-      <w:r>
-        <w:rPr>
-          <w:rFonts w:ascii="Verdana" w:hAnsi="Verdana"/>
-        </w:rPr>
-        <w:t xml:space="preserve"> preparado para producción</w:t>
-      </w:r>
-      <w:r>
-        <w:rPr>
-          <w:rFonts w:ascii="Verdana" w:hAnsi="Verdana"/>
-        </w:rPr>
-        <w:t>, así mismo, designado el puerto al cual va a ejecutar la aplicación</w:t>
-      </w:r>
-      <w:r>
-        <w:rPr>
-          <w:rFonts w:ascii="Verdana" w:hAnsi="Verdana"/>
-        </w:rPr>
-        <w:t xml:space="preserve">. </w:t>
-      </w:r>
-    </w:p>
-    <w:p>
-      <w:pPr>
-        <w:jc w:val="both"/>
-        <w:rPr>
-          <w:rFonts w:ascii="Verdana" w:hAnsi="Verdana"/>
-        </w:rPr>
-      </w:pPr>
-      <w:r>
-        <w:rPr>
-          <w:rFonts w:ascii="Verdana" w:hAnsi="Verdana"/>
-        </w:rPr>
         <w:t xml:space="preserve">Una vez que es desarrollado el Dockerfile, es posible el poder crear una imagen de Docker la cual </w:t>
       </w:r>
       <w:r>
         <w:rPr>
           <w:rFonts w:ascii="Verdana" w:hAnsi="Verdana"/>
         </w:rPr>
-        <w:t xml:space="preserve">contiene las librerías, junto al código de la aplicación que </w:t>
-      </w:r>
-      <w:r>
-        <w:rPr>
-          <w:rFonts w:ascii="Verdana" w:hAnsi="Verdana"/>
-        </w:rPr>
-        <w:lastRenderedPageBreak/>
-        <w:t>contiene todo lo necesario para ejecutar nuestra aplicación</w:t>
+        <w:t>contiene las librerías, junto al código de la aplicación que contiene todo lo necesario para ejecutar nuestra aplicación</w:t>
       </w:r>
       <w:r>
         <w:rPr>
@@ -5516,6 +6443,7 @@
           <w:rFonts w:ascii="Verdana" w:hAnsi="Verdana"/>
         </w:rPr>
       </w:pPr>
+      <w:proofErr w:type="gramStart"/>
       <w:r>
         <w:rPr>
           <w:rFonts w:ascii="Verdana" w:hAnsi="Verdana"/>
@@ -5524,6 +6452,7 @@
         </w:rPr>
         <w:t>Figura :</w:t>
       </w:r>
+      <w:proofErr w:type="gramEnd"/>
       <w:r>
         <w:rPr>
           <w:rFonts w:ascii="Verdana" w:hAnsi="Verdana"/>
@@ -5627,9 +6556,9 @@
       </w:pPr>
     </w:p>
     <w:sectPr>
-      <w:headerReference w:type="default" r:id="rId14"/>
-      <w:footerReference w:type="default" r:id="rId15"/>
-      <w:headerReference w:type="first" r:id="rId16"/>
+      <w:headerReference w:type="default" r:id="rId19"/>
+      <w:footerReference w:type="default" r:id="rId20"/>
+      <w:headerReference w:type="first" r:id="rId21"/>
       <w:pgSz w:w="12240" w:h="15840"/>
       <w:pgMar w:top="1417" w:right="1701" w:bottom="1417" w:left="1701" w:header="708" w:footer="708" w:gutter="0"/>
       <w:cols w:space="708"/>
@@ -6410,6 +7339,119 @@
     </w:lvl>
   </w:abstractNum>
   <w:abstractNum w:abstractNumId="4" w15:restartNumberingAfterBreak="0">
+    <w:nsid w:val="12185ABA"/>
+    <w:multiLevelType w:val="hybridMultilevel"/>
+    <w:tmpl w:val="5888C572"/>
+    <w:lvl w:ilvl="0" w:tplc="FFFFFFFF">
+      <w:start w:val="1"/>
+      <w:numFmt w:val="decimal"/>
+      <w:lvlText w:val="%1."/>
+      <w:lvlJc w:val="left"/>
+      <w:pPr>
+        <w:ind w:left="720" w:hanging="360"/>
+      </w:pPr>
+      <w:rPr>
+        <w:rFonts w:hint="default"/>
+      </w:rPr>
+    </w:lvl>
+    <w:lvl w:ilvl="1" w:tplc="FFFFFFFF">
+      <w:start w:val="1"/>
+      <w:numFmt w:val="bullet"/>
+      <w:lvlText w:val="o"/>
+      <w:lvlJc w:val="left"/>
+      <w:pPr>
+        <w:ind w:left="1440" w:hanging="360"/>
+      </w:pPr>
+      <w:rPr>
+        <w:rFonts w:ascii="Courier New" w:hAnsi="Courier New" w:cs="Courier New" w:hint="default"/>
+      </w:rPr>
+    </w:lvl>
+    <w:lvl w:ilvl="2" w:tplc="FFFFFFFF" w:tentative="1">
+      <w:start w:val="1"/>
+      <w:numFmt w:val="bullet"/>
+      <w:lvlText w:val=""/>
+      <w:lvlJc w:val="left"/>
+      <w:pPr>
+        <w:ind w:left="2160" w:hanging="360"/>
+      </w:pPr>
+      <w:rPr>
+        <w:rFonts w:ascii="Wingdings" w:hAnsi="Wingdings" w:hint="default"/>
+      </w:rPr>
+    </w:lvl>
+    <w:lvl w:ilvl="3" w:tplc="FFFFFFFF" w:tentative="1">
+      <w:start w:val="1"/>
+      <w:numFmt w:val="bullet"/>
+      <w:lvlText w:val=""/>
+      <w:lvlJc w:val="left"/>
+      <w:pPr>
+        <w:ind w:left="2880" w:hanging="360"/>
+      </w:pPr>
+      <w:rPr>
+        <w:rFonts w:ascii="Symbol" w:hAnsi="Symbol" w:hint="default"/>
+      </w:rPr>
+    </w:lvl>
+    <w:lvl w:ilvl="4" w:tplc="FFFFFFFF" w:tentative="1">
+      <w:start w:val="1"/>
+      <w:numFmt w:val="bullet"/>
+      <w:lvlText w:val="o"/>
+      <w:lvlJc w:val="left"/>
+      <w:pPr>
+        <w:ind w:left="3600" w:hanging="360"/>
+      </w:pPr>
+      <w:rPr>
+        <w:rFonts w:ascii="Courier New" w:hAnsi="Courier New" w:cs="Courier New" w:hint="default"/>
+      </w:rPr>
+    </w:lvl>
+    <w:lvl w:ilvl="5" w:tplc="FFFFFFFF" w:tentative="1">
+      <w:start w:val="1"/>
+      <w:numFmt w:val="bullet"/>
+      <w:lvlText w:val=""/>
+      <w:lvlJc w:val="left"/>
+      <w:pPr>
+        <w:ind w:left="4320" w:hanging="360"/>
+      </w:pPr>
+      <w:rPr>
+        <w:rFonts w:ascii="Wingdings" w:hAnsi="Wingdings" w:hint="default"/>
+      </w:rPr>
+    </w:lvl>
+    <w:lvl w:ilvl="6" w:tplc="FFFFFFFF" w:tentative="1">
+      <w:start w:val="1"/>
+      <w:numFmt w:val="bullet"/>
+      <w:lvlText w:val=""/>
+      <w:lvlJc w:val="left"/>
+      <w:pPr>
+        <w:ind w:left="5040" w:hanging="360"/>
+      </w:pPr>
+      <w:rPr>
+        <w:rFonts w:ascii="Symbol" w:hAnsi="Symbol" w:hint="default"/>
+      </w:rPr>
+    </w:lvl>
+    <w:lvl w:ilvl="7" w:tplc="FFFFFFFF" w:tentative="1">
+      <w:start w:val="1"/>
+      <w:numFmt w:val="bullet"/>
+      <w:lvlText w:val="o"/>
+      <w:lvlJc w:val="left"/>
+      <w:pPr>
+        <w:ind w:left="5760" w:hanging="360"/>
+      </w:pPr>
+      <w:rPr>
+        <w:rFonts w:ascii="Courier New" w:hAnsi="Courier New" w:cs="Courier New" w:hint="default"/>
+      </w:rPr>
+    </w:lvl>
+    <w:lvl w:ilvl="8" w:tplc="FFFFFFFF" w:tentative="1">
+      <w:start w:val="1"/>
+      <w:numFmt w:val="bullet"/>
+      <w:lvlText w:val=""/>
+      <w:lvlJc w:val="left"/>
+      <w:pPr>
+        <w:ind w:left="6480" w:hanging="360"/>
+      </w:pPr>
+      <w:rPr>
+        <w:rFonts w:ascii="Wingdings" w:hAnsi="Wingdings" w:hint="default"/>
+      </w:rPr>
+    </w:lvl>
+  </w:abstractNum>
+  <w:abstractNum w:abstractNumId="5" w15:restartNumberingAfterBreak="0">
     <w:nsid w:val="13961EB6"/>
     <w:multiLevelType w:val="hybridMultilevel"/>
     <w:tmpl w:val="C1569136"/>
@@ -6495,7 +7537,7 @@
       </w:pPr>
     </w:lvl>
   </w:abstractNum>
-  <w:abstractNum w:abstractNumId="5" w15:restartNumberingAfterBreak="0">
+  <w:abstractNum w:abstractNumId="6" w15:restartNumberingAfterBreak="0">
     <w:nsid w:val="19C25A57"/>
     <w:multiLevelType w:val="hybridMultilevel"/>
     <w:tmpl w:val="2B5CBA20"/>
@@ -6581,7 +7623,7 @@
       </w:pPr>
     </w:lvl>
   </w:abstractNum>
-  <w:abstractNum w:abstractNumId="6" w15:restartNumberingAfterBreak="0">
+  <w:abstractNum w:abstractNumId="7" w15:restartNumberingAfterBreak="0">
     <w:nsid w:val="1B2B71B8"/>
     <w:multiLevelType w:val="hybridMultilevel"/>
     <w:tmpl w:val="FB720790"/>
@@ -6667,7 +7709,7 @@
       </w:pPr>
     </w:lvl>
   </w:abstractNum>
-  <w:abstractNum w:abstractNumId="7" w15:restartNumberingAfterBreak="0">
+  <w:abstractNum w:abstractNumId="8" w15:restartNumberingAfterBreak="0">
     <w:nsid w:val="1CF23635"/>
     <w:multiLevelType w:val="hybridMultilevel"/>
     <w:tmpl w:val="A0CC189A"/>
@@ -6753,7 +7795,7 @@
       </w:pPr>
     </w:lvl>
   </w:abstractNum>
-  <w:abstractNum w:abstractNumId="8" w15:restartNumberingAfterBreak="0">
+  <w:abstractNum w:abstractNumId="9" w15:restartNumberingAfterBreak="0">
     <w:nsid w:val="1D6729F2"/>
     <w:multiLevelType w:val="hybridMultilevel"/>
     <w:tmpl w:val="CB344420"/>
@@ -6866,7 +7908,7 @@
       </w:rPr>
     </w:lvl>
   </w:abstractNum>
-  <w:abstractNum w:abstractNumId="9" w15:restartNumberingAfterBreak="0">
+  <w:abstractNum w:abstractNumId="10" w15:restartNumberingAfterBreak="0">
     <w:nsid w:val="254757DB"/>
     <w:multiLevelType w:val="hybridMultilevel"/>
     <w:tmpl w:val="7D6ACF62"/>
@@ -6979,7 +8021,7 @@
       </w:rPr>
     </w:lvl>
   </w:abstractNum>
-  <w:abstractNum w:abstractNumId="10" w15:restartNumberingAfterBreak="0">
+  <w:abstractNum w:abstractNumId="11" w15:restartNumberingAfterBreak="0">
     <w:nsid w:val="2B995596"/>
     <w:multiLevelType w:val="hybridMultilevel"/>
     <w:tmpl w:val="362E045A"/>
@@ -7092,7 +8134,120 @@
       </w:rPr>
     </w:lvl>
   </w:abstractNum>
-  <w:abstractNum w:abstractNumId="11" w15:restartNumberingAfterBreak="0">
+  <w:abstractNum w:abstractNumId="12" w15:restartNumberingAfterBreak="0">
+    <w:nsid w:val="32477993"/>
+    <w:multiLevelType w:val="hybridMultilevel"/>
+    <w:tmpl w:val="5888C572"/>
+    <w:lvl w:ilvl="0" w:tplc="FFFFFFFF">
+      <w:start w:val="1"/>
+      <w:numFmt w:val="decimal"/>
+      <w:lvlText w:val="%1."/>
+      <w:lvlJc w:val="left"/>
+      <w:pPr>
+        <w:ind w:left="720" w:hanging="360"/>
+      </w:pPr>
+      <w:rPr>
+        <w:rFonts w:hint="default"/>
+      </w:rPr>
+    </w:lvl>
+    <w:lvl w:ilvl="1" w:tplc="FFFFFFFF">
+      <w:start w:val="1"/>
+      <w:numFmt w:val="bullet"/>
+      <w:lvlText w:val="o"/>
+      <w:lvlJc w:val="left"/>
+      <w:pPr>
+        <w:ind w:left="1440" w:hanging="360"/>
+      </w:pPr>
+      <w:rPr>
+        <w:rFonts w:ascii="Courier New" w:hAnsi="Courier New" w:cs="Courier New" w:hint="default"/>
+      </w:rPr>
+    </w:lvl>
+    <w:lvl w:ilvl="2" w:tplc="FFFFFFFF" w:tentative="1">
+      <w:start w:val="1"/>
+      <w:numFmt w:val="bullet"/>
+      <w:lvlText w:val=""/>
+      <w:lvlJc w:val="left"/>
+      <w:pPr>
+        <w:ind w:left="2160" w:hanging="360"/>
+      </w:pPr>
+      <w:rPr>
+        <w:rFonts w:ascii="Wingdings" w:hAnsi="Wingdings" w:hint="default"/>
+      </w:rPr>
+    </w:lvl>
+    <w:lvl w:ilvl="3" w:tplc="FFFFFFFF" w:tentative="1">
+      <w:start w:val="1"/>
+      <w:numFmt w:val="bullet"/>
+      <w:lvlText w:val=""/>
+      <w:lvlJc w:val="left"/>
+      <w:pPr>
+        <w:ind w:left="2880" w:hanging="360"/>
+      </w:pPr>
+      <w:rPr>
+        <w:rFonts w:ascii="Symbol" w:hAnsi="Symbol" w:hint="default"/>
+      </w:rPr>
+    </w:lvl>
+    <w:lvl w:ilvl="4" w:tplc="FFFFFFFF" w:tentative="1">
+      <w:start w:val="1"/>
+      <w:numFmt w:val="bullet"/>
+      <w:lvlText w:val="o"/>
+      <w:lvlJc w:val="left"/>
+      <w:pPr>
+        <w:ind w:left="3600" w:hanging="360"/>
+      </w:pPr>
+      <w:rPr>
+        <w:rFonts w:ascii="Courier New" w:hAnsi="Courier New" w:cs="Courier New" w:hint="default"/>
+      </w:rPr>
+    </w:lvl>
+    <w:lvl w:ilvl="5" w:tplc="FFFFFFFF" w:tentative="1">
+      <w:start w:val="1"/>
+      <w:numFmt w:val="bullet"/>
+      <w:lvlText w:val=""/>
+      <w:lvlJc w:val="left"/>
+      <w:pPr>
+        <w:ind w:left="4320" w:hanging="360"/>
+      </w:pPr>
+      <w:rPr>
+        <w:rFonts w:ascii="Wingdings" w:hAnsi="Wingdings" w:hint="default"/>
+      </w:rPr>
+    </w:lvl>
+    <w:lvl w:ilvl="6" w:tplc="FFFFFFFF" w:tentative="1">
+      <w:start w:val="1"/>
+      <w:numFmt w:val="bullet"/>
+      <w:lvlText w:val=""/>
+      <w:lvlJc w:val="left"/>
+      <w:pPr>
+        <w:ind w:left="5040" w:hanging="360"/>
+      </w:pPr>
+      <w:rPr>
+        <w:rFonts w:ascii="Symbol" w:hAnsi="Symbol" w:hint="default"/>
+      </w:rPr>
+    </w:lvl>
+    <w:lvl w:ilvl="7" w:tplc="FFFFFFFF" w:tentative="1">
+      <w:start w:val="1"/>
+      <w:numFmt w:val="bullet"/>
+      <w:lvlText w:val="o"/>
+      <w:lvlJc w:val="left"/>
+      <w:pPr>
+        <w:ind w:left="5760" w:hanging="360"/>
+      </w:pPr>
+      <w:rPr>
+        <w:rFonts w:ascii="Courier New" w:hAnsi="Courier New" w:cs="Courier New" w:hint="default"/>
+      </w:rPr>
+    </w:lvl>
+    <w:lvl w:ilvl="8" w:tplc="FFFFFFFF" w:tentative="1">
+      <w:start w:val="1"/>
+      <w:numFmt w:val="bullet"/>
+      <w:lvlText w:val=""/>
+      <w:lvlJc w:val="left"/>
+      <w:pPr>
+        <w:ind w:left="6480" w:hanging="360"/>
+      </w:pPr>
+      <w:rPr>
+        <w:rFonts w:ascii="Wingdings" w:hAnsi="Wingdings" w:hint="default"/>
+      </w:rPr>
+    </w:lvl>
+  </w:abstractNum>
+  <w:abstractNum w:abstractNumId="13" w15:restartNumberingAfterBreak="0">
     <w:nsid w:val="357A4E7A"/>
     <w:multiLevelType w:val="hybridMultilevel"/>
     <w:tmpl w:val="AD90DFB6"/>
@@ -7178,7 +8333,7 @@
       </w:pPr>
     </w:lvl>
   </w:abstractNum>
-  <w:abstractNum w:abstractNumId="12" w15:restartNumberingAfterBreak="0">
+  <w:abstractNum w:abstractNumId="14" w15:restartNumberingAfterBreak="0">
     <w:nsid w:val="35DE4B40"/>
     <w:multiLevelType w:val="hybridMultilevel"/>
     <w:tmpl w:val="354E7308"/>
@@ -7291,7 +8446,7 @@
       </w:rPr>
     </w:lvl>
   </w:abstractNum>
-  <w:abstractNum w:abstractNumId="13" w15:restartNumberingAfterBreak="0">
+  <w:abstractNum w:abstractNumId="15" w15:restartNumberingAfterBreak="0">
     <w:nsid w:val="3F3C2FB2"/>
     <w:multiLevelType w:val="hybridMultilevel"/>
     <w:tmpl w:val="E0F24510"/>
@@ -7380,7 +8535,7 @@
       </w:pPr>
     </w:lvl>
   </w:abstractNum>
-  <w:abstractNum w:abstractNumId="14" w15:restartNumberingAfterBreak="0">
+  <w:abstractNum w:abstractNumId="16" w15:restartNumberingAfterBreak="0">
     <w:nsid w:val="489961E0"/>
     <w:multiLevelType w:val="hybridMultilevel"/>
     <w:tmpl w:val="4A3E9E78"/>
@@ -7493,7 +8648,7 @@
       </w:rPr>
     </w:lvl>
   </w:abstractNum>
-  <w:abstractNum w:abstractNumId="15" w15:restartNumberingAfterBreak="0">
+  <w:abstractNum w:abstractNumId="17" w15:restartNumberingAfterBreak="0">
     <w:nsid w:val="51D63E18"/>
     <w:multiLevelType w:val="hybridMultilevel"/>
     <w:tmpl w:val="5888C572"/>
@@ -7606,7 +8761,7 @@
       </w:rPr>
     </w:lvl>
   </w:abstractNum>
-  <w:abstractNum w:abstractNumId="16" w15:restartNumberingAfterBreak="0">
+  <w:abstractNum w:abstractNumId="18" w15:restartNumberingAfterBreak="0">
     <w:nsid w:val="5A511FDE"/>
     <w:multiLevelType w:val="multilevel"/>
     <w:tmpl w:val="9E5A711A"/>
@@ -7749,7 +8904,7 @@
       </w:rPr>
     </w:lvl>
   </w:abstractNum>
-  <w:abstractNum w:abstractNumId="17" w15:restartNumberingAfterBreak="0">
+  <w:abstractNum w:abstractNumId="19" w15:restartNumberingAfterBreak="0">
     <w:nsid w:val="66F75FA1"/>
     <w:multiLevelType w:val="hybridMultilevel"/>
     <w:tmpl w:val="918C16B2"/>
@@ -7835,7 +8990,7 @@
       </w:pPr>
     </w:lvl>
   </w:abstractNum>
-  <w:abstractNum w:abstractNumId="18" w15:restartNumberingAfterBreak="0">
+  <w:abstractNum w:abstractNumId="20" w15:restartNumberingAfterBreak="0">
     <w:nsid w:val="678F38D1"/>
     <w:multiLevelType w:val="hybridMultilevel"/>
     <w:tmpl w:val="B356A28E"/>
@@ -7921,7 +9076,7 @@
       </w:pPr>
     </w:lvl>
   </w:abstractNum>
-  <w:abstractNum w:abstractNumId="19" w15:restartNumberingAfterBreak="0">
+  <w:abstractNum w:abstractNumId="21" w15:restartNumberingAfterBreak="0">
     <w:nsid w:val="679473CA"/>
     <w:multiLevelType w:val="hybridMultilevel"/>
     <w:tmpl w:val="F7FC3BE8"/>
@@ -8033,7 +9188,7 @@
       </w:rPr>
     </w:lvl>
   </w:abstractNum>
-  <w:abstractNum w:abstractNumId="20" w15:restartNumberingAfterBreak="0">
+  <w:abstractNum w:abstractNumId="22" w15:restartNumberingAfterBreak="0">
     <w:nsid w:val="693E4D46"/>
     <w:multiLevelType w:val="hybridMultilevel"/>
     <w:tmpl w:val="737AA010"/>
@@ -8119,7 +9274,7 @@
       </w:pPr>
     </w:lvl>
   </w:abstractNum>
-  <w:abstractNum w:abstractNumId="21" w15:restartNumberingAfterBreak="0">
+  <w:abstractNum w:abstractNumId="23" w15:restartNumberingAfterBreak="0">
     <w:nsid w:val="6B2D7685"/>
     <w:multiLevelType w:val="hybridMultilevel"/>
     <w:tmpl w:val="1A6E754C"/>
@@ -8208,61 +9363,61 @@
     </w:lvl>
   </w:abstractNum>
   <w:num w:numId="1" w16cid:durableId="538320338">
-    <w:abstractNumId w:val="17"/>
+    <w:abstractNumId w:val="19"/>
   </w:num>
   <w:num w:numId="2" w16cid:durableId="840892797">
-    <w:abstractNumId w:val="16"/>
+    <w:abstractNumId w:val="18"/>
   </w:num>
   <w:num w:numId="3" w16cid:durableId="1886789576">
+    <w:abstractNumId w:val="23"/>
+  </w:num>
+  <w:num w:numId="4" w16cid:durableId="1348022086">
     <w:abstractNumId w:val="21"/>
   </w:num>
-  <w:num w:numId="4" w16cid:durableId="1348022086">
-    <w:abstractNumId w:val="19"/>
-  </w:num>
   <w:num w:numId="5" w16cid:durableId="879777934">
-    <w:abstractNumId w:val="4"/>
+    <w:abstractNumId w:val="5"/>
   </w:num>
   <w:num w:numId="6" w16cid:durableId="1354920842">
-    <w:abstractNumId w:val="11"/>
+    <w:abstractNumId w:val="13"/>
   </w:num>
   <w:num w:numId="7" w16cid:durableId="532042190">
+    <w:abstractNumId w:val="8"/>
+  </w:num>
+  <w:num w:numId="8" w16cid:durableId="1622565454">
     <w:abstractNumId w:val="7"/>
   </w:num>
-  <w:num w:numId="8" w16cid:durableId="1622565454">
+  <w:num w:numId="9" w16cid:durableId="1721585526">
     <w:abstractNumId w:val="6"/>
   </w:num>
-  <w:num w:numId="9" w16cid:durableId="1721585526">
-    <w:abstractNumId w:val="5"/>
-  </w:num>
   <w:num w:numId="10" w16cid:durableId="539169518">
-    <w:abstractNumId w:val="18"/>
+    <w:abstractNumId w:val="20"/>
   </w:num>
   <w:num w:numId="11" w16cid:durableId="723021546">
-    <w:abstractNumId w:val="20"/>
+    <w:abstractNumId w:val="22"/>
   </w:num>
   <w:num w:numId="12" w16cid:durableId="1472403875">
-    <w:abstractNumId w:val="14"/>
+    <w:abstractNumId w:val="16"/>
   </w:num>
   <w:num w:numId="13" w16cid:durableId="735399584">
     <w:abstractNumId w:val="0"/>
   </w:num>
   <w:num w:numId="14" w16cid:durableId="1977757300">
-    <w:abstractNumId w:val="13"/>
+    <w:abstractNumId w:val="15"/>
   </w:num>
   <w:num w:numId="15" w16cid:durableId="1193882464">
-    <w:abstractNumId w:val="12"/>
+    <w:abstractNumId w:val="14"/>
   </w:num>
   <w:num w:numId="16" w16cid:durableId="1766606602">
     <w:abstractNumId w:val="3"/>
   </w:num>
   <w:num w:numId="17" w16cid:durableId="116948393">
-    <w:abstractNumId w:val="8"/>
+    <w:abstractNumId w:val="9"/>
   </w:num>
   <w:num w:numId="18" w16cid:durableId="1310012403">
-    <w:abstractNumId w:val="10"/>
+    <w:abstractNumId w:val="11"/>
   </w:num>
   <w:num w:numId="19" w16cid:durableId="292105244">
-    <w:abstractNumId w:val="9"/>
+    <w:abstractNumId w:val="10"/>
   </w:num>
   <w:num w:numId="20" w16cid:durableId="1105223997">
     <w:abstractNumId w:val="1"/>
@@ -8271,7 +9426,13 @@
     <w:abstractNumId w:val="2"/>
   </w:num>
   <w:num w:numId="22" w16cid:durableId="1873110752">
-    <w:abstractNumId w:val="15"/>
+    <w:abstractNumId w:val="17"/>
+  </w:num>
+  <w:num w:numId="23" w16cid:durableId="1054158611">
+    <w:abstractNumId w:val="12"/>
+  </w:num>
+  <w:num w:numId="24" w16cid:durableId="1717657788">
+    <w:abstractNumId w:val="4"/>
   </w:num>
 </w:numbering>
 </file>
@@ -8674,7 +9835,7 @@
   <w:style w:type="paragraph" w:default="1" w:styleId="Normal">
     <w:name w:val="Normal"/>
     <w:qFormat/>
-    <w:rsid w:val="00453778"/>
+    <w:rsid w:val="00616A5F"/>
   </w:style>
   <w:style w:type="paragraph" w:styleId="Ttulo1">
     <w:name w:val="heading 1"/>
@@ -8744,6 +9905,7 @@
   <w:style w:type="character" w:default="1" w:styleId="Fuentedeprrafopredeter">
     <w:name w:val="Default Paragraph Font"/>
     <w:uiPriority w:val="1"/>
+    <w:semiHidden/>
     <w:unhideWhenUsed/>
   </w:style>
   <w:style w:type="table" w:default="1" w:styleId="Tablanormal">

</xml_diff>